<commit_message>
finished code for plots
</commit_message>
<xml_diff>
--- a/FIN 342 project.docx
+++ b/FIN 342 project.docx
@@ -19,16 +19,7 @@
             <w:pStyle w:val="Title"/>
           </w:pPr>
           <w:r>
-            <w:t>[</w:t>
-          </w:r>
-          <w:r>
-            <w:t>Project title</w:t>
-          </w:r>
-          <w:r>
-            <w:t>. This will flow through to the header</w:t>
-          </w:r>
-          <w:r>
-            <w:t>]</w:t>
+            <w:t>[Project title. This will flow through to the header]</w:t>
           </w:r>
         </w:p>
       </w:sdtContent>
@@ -65,34 +56,138 @@
     <w:p/>
     <w:p>
       <w:r>
-        <w:t>[Name]</w:t>
+        <w:t>Jake Li</w:t>
       </w:r>
       <w:r>
         <w:br/>
       </w:r>
       <w:r>
-        <w:t>[Email]</w:t>
+        <w:t>lijake@umich.edu</w:t>
       </w:r>
       <w:r>
         <w:br/>
       </w:r>
       <w:r>
-        <w:t xml:space="preserve">[Phone </w:t>
-      </w:r>
-      <w:r>
-        <w:t>number</w:t>
-      </w:r>
-      <w:r>
-        <w:t>]</w:t>
+        <w:t>2484803953</w:t>
       </w:r>
       <w:r>
         <w:br/>
-        <w:t>[Date]</w:t>
-      </w:r>
-      <w:r>
+      </w:r>
+      <w:r>
+        <w:t>11/30/2022</w:t>
+      </w:r>
+    </w:p>
+    <w:p/>
+    <w:p>
+      <w:pPr>
+        <w:rPr>
+          <w:color w:val="FF0000"/>
+        </w:rPr>
+      </w:pPr>
+      <w:r>
+        <w:rPr>
+          <w:color w:val="FF0000"/>
+        </w:rPr>
+        <w:t>Is this amount of data enough? Should I purchase more tickers?</w:t>
+      </w:r>
+    </w:p>
+    <w:p>
+      <w:pPr>
+        <w:rPr>
+          <w:color w:val="FF0000"/>
+        </w:rPr>
+      </w:pPr>
+      <w:r>
+        <w:rPr>
+          <w:color w:val="FF0000"/>
+        </w:rPr>
+        <w:t>Analysis complex enough? Should I analyze correlation with daily volatility?</w:t>
+      </w:r>
+    </w:p>
+    <w:p>
+      <w:pPr>
+        <w:rPr>
+          <w:color w:val="FF0000"/>
+        </w:rPr>
+      </w:pPr>
+      <w:r>
+        <w:rPr>
+          <w:color w:val="FF0000"/>
+        </w:rPr>
+        <w:t>Where to put hypothesis?</w:t>
+      </w:r>
+    </w:p>
+    <w:p>
+      <w:pPr>
+        <w:rPr>
+          <w:color w:val="FF0000"/>
+        </w:rPr>
+      </w:pPr>
+    </w:p>
+    <w:p>
+      <w:pPr>
+        <w:rPr>
+          <w:color w:val="FF0000"/>
+        </w:rPr>
+      </w:pPr>
+      <w:r>
+        <w:rPr>
+          <w:color w:val="FF0000"/>
+        </w:rPr>
+        <w:t>Harry Markowitz introduces the concept of </w:t>
+      </w:r>
+      <w:r>
+        <w:rPr>
+          <w:i/>
+          <w:iCs/>
+          <w:color w:val="FF0000"/>
+        </w:rPr>
+        <w:t>volatility</w:t>
+      </w:r>
+      <w:r>
+        <w:rPr>
+          <w:color w:val="FF0000"/>
+        </w:rPr>
+        <w:t xml:space="preserve"> in his </w:t>
+      </w:r>
+      <w:proofErr w:type="spellStart"/>
+      <w:r>
+        <w:rPr>
+          <w:color w:val="FF0000"/>
+        </w:rPr>
+        <w:t>renoun</w:t>
+      </w:r>
+      <w:proofErr w:type="spellEnd"/>
+      <w:r>
+        <w:rPr>
+          <w:color w:val="FF0000"/>
+        </w:rPr>
+        <w:t> </w:t>
+      </w:r>
+      <w:r>
+        <w:rPr>
+          <w:i/>
+          <w:iCs/>
+          <w:color w:val="FF0000"/>
+        </w:rPr>
+        <w:t>Portfolio Selection</w:t>
+      </w:r>
+      <w:r>
+        <w:rPr>
+          <w:color w:val="FF0000"/>
+        </w:rPr>
+        <w:t> paper (1952). He defines the volatility of a portfolio as the standard deviation of the returns of this portfolio. This definition of uncertainty in financial markets is very much agreed upon</w:t>
+      </w:r>
+      <w:r>
+        <w:rPr>
+          <w:color w:val="FF0000"/>
+        </w:rPr>
         <w:br/>
       </w:r>
       <w:r>
+        <w:rPr>
+          <w:color w:val="FF0000"/>
+        </w:rPr>
         <w:br w:type="page"/>
       </w:r>
     </w:p>
@@ -787,7 +882,7 @@
         <w:rPr>
           <w:noProof/>
         </w:rPr>
-        <w:instrText xml:space="preserve"> PAGEREF _Toc88580369 \h </w:instrText>
+        <w:instrText xml:space="preserve"> PAGEREF _Toc120787512 \h </w:instrText>
       </w:r>
       <w:r>
         <w:rPr>
@@ -804,7 +899,7 @@
         <w:rPr>
           <w:noProof/>
         </w:rPr>
-        <w:t>2</w:t>
+        <w:t>3</w:t>
       </w:r>
       <w:r>
         <w:rPr>
@@ -948,65 +1043,16 @@
     </w:p>
     <w:p>
       <w:pPr>
-        <w:rPr>
-          <w:color w:val="0070C0"/>
-        </w:rPr>
-      </w:pPr>
-      <w:r>
-        <w:rPr>
-          <w:color w:val="0070C0"/>
-        </w:rPr>
-        <w:t>It’s generally believed that the best time to buy a</w:t>
-      </w:r>
-      <w:r>
-        <w:rPr>
-          <w:color w:val="0070C0"/>
-        </w:rPr>
-        <w:t xml:space="preserve">n ETF </w:t>
-      </w:r>
-      <w:r>
-        <w:rPr>
-          <w:color w:val="0070C0"/>
-        </w:rPr>
-        <w:t xml:space="preserve">is when it is most liquid, </w:t>
-      </w:r>
-      <w:proofErr w:type="gramStart"/>
-      <w:r>
-        <w:rPr>
-          <w:color w:val="0070C0"/>
-        </w:rPr>
-        <w:t>i.e.</w:t>
-      </w:r>
-      <w:proofErr w:type="gramEnd"/>
-      <w:r>
-        <w:rPr>
-          <w:color w:val="0070C0"/>
-        </w:rPr>
-        <w:t xml:space="preserve"> when trading volume is highest. The premise is that with high volume</w:t>
-      </w:r>
-      <w:r>
-        <w:rPr>
-          <w:color w:val="0070C0"/>
-        </w:rPr>
-        <w:t xml:space="preserve"> comes a narrowing of the ETF’s </w:t>
-      </w:r>
-      <w:r>
-        <w:rPr>
-          <w:color w:val="0070C0"/>
-        </w:rPr>
-        <w:t xml:space="preserve">spread: the difference in its </w:t>
-      </w:r>
-      <w:r>
-        <w:rPr>
-          <w:color w:val="0070C0"/>
-        </w:rPr>
-        <w:t xml:space="preserve">bid and ask prices (what buyers are willing to pay and what sellers are willing to sell for, respectively). </w:t>
-      </w:r>
-      <w:r>
-        <w:rPr>
-          <w:color w:val="0070C0"/>
-        </w:rPr>
-        <w:t xml:space="preserve">Ideally, one buys when the spread is small and sells when the spread is large – this way, one minimizes transaction losses to the spread. </w:t>
+        <w:pStyle w:val="Heading2"/>
+        <w:rPr>
+          <w:color w:val="0070C0"/>
+        </w:rPr>
+      </w:pPr>
+      <w:r>
+        <w:rPr>
+          <w:color w:val="0070C0"/>
+        </w:rPr>
+        <w:t>Conventional Wisdom</w:t>
       </w:r>
     </w:p>
     <w:p>
@@ -1019,6 +1065,67 @@
         <w:rPr>
           <w:color w:val="0070C0"/>
         </w:rPr>
+        <w:t>It’s generally believed that the best time to buy a</w:t>
+      </w:r>
+      <w:r>
+        <w:rPr>
+          <w:color w:val="0070C0"/>
+        </w:rPr>
+        <w:t xml:space="preserve">n ETF </w:t>
+      </w:r>
+      <w:r>
+        <w:rPr>
+          <w:color w:val="0070C0"/>
+        </w:rPr>
+        <w:t>is when it is most liquid, i.e. when trading volume is highest</w:t>
+      </w:r>
+      <w:r>
+        <w:rPr>
+          <w:color w:val="0070C0"/>
+        </w:rPr>
+        <w:t>, or at the beginning and end of the trading day</w:t>
+      </w:r>
+      <w:r>
+        <w:rPr>
+          <w:color w:val="0070C0"/>
+        </w:rPr>
+        <w:t>. The premise is that with high volume</w:t>
+      </w:r>
+      <w:r>
+        <w:rPr>
+          <w:color w:val="0070C0"/>
+        </w:rPr>
+        <w:t xml:space="preserve"> comes a narrowing of the ETF’s </w:t>
+      </w:r>
+      <w:r>
+        <w:rPr>
+          <w:color w:val="0070C0"/>
+        </w:rPr>
+        <w:t xml:space="preserve">spread: the difference in its </w:t>
+      </w:r>
+      <w:r>
+        <w:rPr>
+          <w:color w:val="0070C0"/>
+        </w:rPr>
+        <w:t xml:space="preserve">bid and ask prices (what buyers are willing to pay and what sellers are willing to sell for, respectively). </w:t>
+      </w:r>
+      <w:r>
+        <w:rPr>
+          <w:color w:val="0070C0"/>
+        </w:rPr>
+        <w:t xml:space="preserve">Ideally, one buys when the spread is small and sells when the spread is large – this way, one minimizes transaction losses to the spread. </w:t>
+      </w:r>
+    </w:p>
+    <w:p>
+      <w:pPr>
+        <w:rPr>
+          <w:color w:val="0070C0"/>
+        </w:rPr>
+      </w:pPr>
+      <w:r>
+        <w:rPr>
+          <w:color w:val="0070C0"/>
+        </w:rPr>
         <w:t>From basic economic theory, higher quantities of a good mean there are more ‘substitutes’ for the good and therefore price elasticity of the good increases</w:t>
       </w:r>
       <w:r>
@@ -1075,21 +1182,7 @@
         <w:rPr>
           <w:color w:val="0070C0"/>
         </w:rPr>
-        <w:t xml:space="preserve"> pay less of a spread ‘premium</w:t>
-      </w:r>
-      <w:proofErr w:type="gramStart"/>
-      <w:r>
-        <w:rPr>
-          <w:color w:val="0070C0"/>
-        </w:rPr>
-        <w:t>’</w:t>
-      </w:r>
-      <w:proofErr w:type="gramEnd"/>
-      <w:r>
-        <w:rPr>
-          <w:color w:val="0070C0"/>
-        </w:rPr>
-        <w:t xml:space="preserve"> and sellers </w:t>
+        <w:t xml:space="preserve"> pay less of a spread ‘premium’ and sellers </w:t>
       </w:r>
       <w:r>
         <w:rPr>
@@ -1151,45 +1244,16 @@
     </w:p>
     <w:p>
       <w:pPr>
-        <w:rPr>
-          <w:color w:val="0070C0"/>
-        </w:rPr>
-      </w:pPr>
-      <w:r>
-        <w:rPr>
-          <w:color w:val="0070C0"/>
-        </w:rPr>
-        <w:t>The importance of this study is reflected in the implications of being on the ‘wrong side of the spread’ for large-volume institutional investors</w:t>
-      </w:r>
-      <w:r>
-        <w:rPr>
-          <w:color w:val="0070C0"/>
-        </w:rPr>
-        <w:t xml:space="preserve"> like</w:t>
-      </w:r>
-      <w:r>
-        <w:rPr>
-          <w:color w:val="0070C0"/>
-        </w:rPr>
-        <w:t xml:space="preserve"> market makers and high frequency traders</w:t>
-      </w:r>
-      <w:r>
-        <w:rPr>
-          <w:color w:val="0070C0"/>
-        </w:rPr>
-        <w:t xml:space="preserve"> (HFTs)</w:t>
-      </w:r>
-      <w:r>
-        <w:rPr>
-          <w:color w:val="0070C0"/>
-        </w:rPr>
-        <w:t xml:space="preserve">. </w:t>
-      </w:r>
-      <w:r>
-        <w:rPr>
-          <w:color w:val="0070C0"/>
-        </w:rPr>
-        <w:t xml:space="preserve">Though the spread is tiny compared to the underlying asset’s price, firms who trade frequently, even with market-neutral positions, can expose themselves to unnecessary losses by trading at the wrong times. </w:t>
+        <w:pStyle w:val="Heading2"/>
+        <w:rPr>
+          <w:color w:val="0070C0"/>
+        </w:rPr>
+      </w:pPr>
+      <w:r>
+        <w:rPr>
+          <w:color w:val="0070C0"/>
+        </w:rPr>
+        <w:t>Relevance</w:t>
       </w:r>
     </w:p>
     <w:p>
@@ -1202,7 +1266,100 @@
         <w:rPr>
           <w:color w:val="0070C0"/>
         </w:rPr>
-        <w:t xml:space="preserve">Surprisingly, the conventional wisdom is incorrect. </w:t>
+        <w:t>The importance of this study is reflected in the implications of being on the ‘wrong side of the spread’ for large-volume institutional investors</w:t>
+      </w:r>
+      <w:r>
+        <w:rPr>
+          <w:color w:val="0070C0"/>
+        </w:rPr>
+        <w:t xml:space="preserve"> like</w:t>
+      </w:r>
+      <w:r>
+        <w:rPr>
+          <w:color w:val="0070C0"/>
+        </w:rPr>
+        <w:t xml:space="preserve"> market makers and high frequency traders</w:t>
+      </w:r>
+      <w:r>
+        <w:rPr>
+          <w:color w:val="0070C0"/>
+        </w:rPr>
+        <w:t xml:space="preserve"> (HFTs)</w:t>
+      </w:r>
+      <w:r>
+        <w:rPr>
+          <w:color w:val="0070C0"/>
+        </w:rPr>
+        <w:t xml:space="preserve">. </w:t>
+      </w:r>
+      <w:r>
+        <w:rPr>
+          <w:color w:val="0070C0"/>
+        </w:rPr>
+        <w:t>These firms often employ delta-neutral strategies, and under those circumstances, must carefully analyze spread</w:t>
+      </w:r>
+      <w:r>
+        <w:rPr>
+          <w:color w:val="0070C0"/>
+        </w:rPr>
+        <w:t xml:space="preserve">. </w:t>
+      </w:r>
+      <w:r>
+        <w:rPr>
+          <w:color w:val="0070C0"/>
+        </w:rPr>
+        <w:t>Though spread is tiny compared to the underlying asset’s price, firms who trade frequently, even with market-neutral positions, can expose themselves to unnecessary losses by trading at the wrong times</w:t>
+      </w:r>
+      <w:r>
+        <w:rPr>
+          <w:color w:val="0070C0"/>
+        </w:rPr>
+        <w:t xml:space="preserve"> and overpaying for an asset</w:t>
+      </w:r>
+      <w:r>
+        <w:rPr>
+          <w:color w:val="0070C0"/>
+        </w:rPr>
+        <w:t xml:space="preserve">. </w:t>
+      </w:r>
+    </w:p>
+    <w:p>
+      <w:pPr>
+        <w:pStyle w:val="Heading2"/>
+        <w:rPr>
+          <w:color w:val="0070C0"/>
+        </w:rPr>
+      </w:pPr>
+      <w:r>
+        <w:rPr>
+          <w:color w:val="0070C0"/>
+        </w:rPr>
+        <w:t>Conclusion</w:t>
+      </w:r>
+    </w:p>
+    <w:p>
+      <w:pPr>
+        <w:rPr>
+          <w:color w:val="0070C0"/>
+        </w:rPr>
+      </w:pPr>
+      <w:r>
+        <w:rPr>
+          <w:color w:val="0070C0"/>
+        </w:rPr>
+        <w:t xml:space="preserve">Surprisingly, the conventional wisdom is </w:t>
+      </w:r>
+      <w:r>
+        <w:rPr>
+          <w:color w:val="0070C0"/>
+        </w:rPr>
+        <w:t>only half right</w:t>
+      </w:r>
+      <w:r>
+        <w:rPr>
+          <w:color w:val="0070C0"/>
+        </w:rPr>
+        <w:t xml:space="preserve">. </w:t>
       </w:r>
       <w:r>
         <w:rPr>
@@ -1253,15 +1410,7 @@
         </w:numPr>
       </w:pPr>
       <w:r>
-        <w:t xml:space="preserve">If you use the style formatting to automatically create </w:t>
-      </w:r>
-      <w:proofErr w:type="gramStart"/>
-      <w:r>
-        <w:t>headings</w:t>
-      </w:r>
-      <w:proofErr w:type="gramEnd"/>
-      <w:r>
-        <w:t xml:space="preserve"> you will be able to populate the </w:t>
+        <w:t xml:space="preserve">If you use the style formatting to automatically create headings you will be able to populate the </w:t>
       </w:r>
       <w:r>
         <w:t>table of contents.</w:t>
@@ -1276,15 +1425,7 @@
         </w:numPr>
       </w:pPr>
       <w:r>
-        <w:t xml:space="preserve">If you use </w:t>
-      </w:r>
-      <w:proofErr w:type="gramStart"/>
-      <w:r>
-        <w:t>captions</w:t>
-      </w:r>
-      <w:proofErr w:type="gramEnd"/>
-      <w:r>
-        <w:t xml:space="preserve"> you will be able to automatically create a list of tables and a list of </w:t>
+        <w:t xml:space="preserve">If you use captions you will be able to automatically create a list of tables and a list of </w:t>
       </w:r>
       <w:r>
         <w:t>figures. Make</w:t>
@@ -1308,15 +1449,7 @@
         </w:numPr>
       </w:pPr>
       <w:r>
-        <w:t xml:space="preserve">Have at least one table and at least one chart. How many tables and charts </w:t>
-      </w:r>
-      <w:proofErr w:type="gramStart"/>
-      <w:r>
-        <w:t>is</w:t>
-      </w:r>
-      <w:proofErr w:type="gramEnd"/>
-      <w:r>
-        <w:t xml:space="preserve"> best will vary depending upon the report. Exercise your judgment about </w:t>
+        <w:t xml:space="preserve">Have at least one table and at least one chart. How many tables and charts is best will vary depending upon the report. Exercise your judgment about </w:t>
       </w:r>
       <w:r>
         <w:t xml:space="preserve">presentation of tables (borders, right justification versus </w:t>
@@ -1325,19 +1458,12 @@
         <w:t>center</w:t>
       </w:r>
       <w:r>
-        <w:t xml:space="preserve"> justification, headings, layout etc.). Don’t let tables span one page to the next unless the table is so large </w:t>
-      </w:r>
-      <w:proofErr w:type="gramStart"/>
-      <w:r>
-        <w:t>is cannot fit</w:t>
-      </w:r>
-      <w:proofErr w:type="gramEnd"/>
-      <w:r>
-        <w:t xml:space="preserve"> on one page.</w:t>
+        <w:t xml:space="preserve"> justification, headings, layout etc.). Don’t let tables span one page to the next unless the table is so large is cannot fit on one page.</w:t>
       </w:r>
     </w:p>
     <w:p>
       <w:r>
+        <w:lastRenderedPageBreak/>
         <w:t>Your report must have the headings</w:t>
       </w:r>
       <w:r>
@@ -1348,13 +1474,8 @@
       </w:r>
     </w:p>
     <w:p>
-      <w:proofErr w:type="gramStart"/>
-      <w:r>
-        <w:t>The this</w:t>
-      </w:r>
-      <w:proofErr w:type="gramEnd"/>
-      <w:r>
-        <w:t xml:space="preserve"> template has examples of the following styles: Heading 1, Heading 2, Heading 3, and a bulleted list </w:t>
+      <w:r>
+        <w:t xml:space="preserve">The this template has examples of the following styles: Heading 1, Heading 2, Heading 3, and a bulleted list </w:t>
       </w:r>
       <w:r>
         <w:t>paragraph</w:t>
@@ -1369,7 +1490,6 @@
       </w:pPr>
       <w:bookmarkStart w:id="4" w:name="_Toc88580364"/>
       <w:r>
-        <w:lastRenderedPageBreak/>
         <w:t>Heading 2 example</w:t>
       </w:r>
       <w:bookmarkEnd w:id="4"/>
@@ -1464,15 +1584,7 @@
         <w:t>analyzed</w:t>
       </w:r>
       <w:r>
-        <w:t xml:space="preserve">, and over what </w:t>
-      </w:r>
-      <w:proofErr w:type="gramStart"/>
-      <w:r>
-        <w:t>time period</w:t>
-      </w:r>
-      <w:proofErr w:type="gramEnd"/>
-      <w:r>
-        <w:t xml:space="preserve">. Tell the reader how many days, weeks, months, or years or data you </w:t>
+        <w:t xml:space="preserve">, and over what time period. Tell the reader how many days, weeks, months, or years or data you </w:t>
       </w:r>
       <w:r>
         <w:t>analyzed</w:t>
@@ -1481,15 +1593,7 @@
         <w:t xml:space="preserve"> (this varies by project) and what the overall number of observations are. For example, if you had annual data, Apple 2020 and Apple 2019 represent two observations. </w:t>
       </w:r>
       <w:r>
-        <w:t xml:space="preserve">The reader can determine whether results from 1980 are relevant for decision-making in 2021. Address whether your sample is of companies currently trading, or also includes inactive companies. Address whether other filters were applied, </w:t>
-      </w:r>
-      <w:proofErr w:type="gramStart"/>
-      <w:r>
-        <w:t>e.g.</w:t>
-      </w:r>
-      <w:proofErr w:type="gramEnd"/>
-      <w:r>
-        <w:t xml:space="preserve"> index membership, analyst coverage, market </w:t>
+        <w:t xml:space="preserve">The reader can determine whether results from 1980 are relevant for decision-making in 2021. Address whether your sample is of companies currently trading, or also includes inactive companies. Address whether other filters were applied, e.g. index membership, analyst coverage, market </w:t>
       </w:r>
       <w:r>
         <w:t>capitalization</w:t>
@@ -1500,189 +1604,21 @@
     </w:p>
     <w:p>
       <w:r>
-        <w:t xml:space="preserve">Tell the reader what your research method is. </w:t>
-      </w:r>
-      <w:proofErr w:type="gramStart"/>
-      <w:r>
-        <w:t>Often</w:t>
-      </w:r>
-      <w:proofErr w:type="gramEnd"/>
-      <w:r>
-        <w:t xml:space="preserve"> we write reports with separate method and data sections. But in your case, the report is only five pages, and it is challenging for you to write separate method and data sections. If is easier write the method in the same section as you use to describe the data.</w:t>
+        <w:t>Tell the reader what your research method is. Often we write reports with separate method and data sections. But in your case, the report is only five pages, and it is challenging for you to write separate method and data sections. If is easier write the method in the same section as you use to describe the data.</w:t>
       </w:r>
     </w:p>
     <w:p>
       <w:pPr>
-        <w:rPr>
-          <w:color w:val="0070C0"/>
-        </w:rPr>
-      </w:pPr>
-      <w:r>
-        <w:rPr>
-          <w:color w:val="0070C0"/>
-        </w:rPr>
-        <w:t xml:space="preserve">Due to the high cost of granular historical intraday ticker data, I am using </w:t>
-      </w:r>
-      <w:r>
-        <w:rPr>
-          <w:color w:val="0070C0"/>
-        </w:rPr>
-        <w:t>a</w:t>
-      </w:r>
-      <w:r>
-        <w:rPr>
-          <w:color w:val="0070C0"/>
-        </w:rPr>
-        <w:t xml:space="preserve"> popular ETF </w:t>
-      </w:r>
-      <w:r>
-        <w:rPr>
-          <w:color w:val="0070C0"/>
-        </w:rPr>
-        <w:t>(</w:t>
-      </w:r>
-      <w:r>
-        <w:rPr>
-          <w:color w:val="0070C0"/>
-        </w:rPr>
-        <w:t xml:space="preserve">IVE: </w:t>
-      </w:r>
-      <w:r>
-        <w:rPr>
-          <w:color w:val="0070C0"/>
-        </w:rPr>
-        <w:br/>
-        <w:t>iShares S&amp;P 500 Value ETF</w:t>
-      </w:r>
-      <w:r>
-        <w:rPr>
-          <w:color w:val="0070C0"/>
-        </w:rPr>
-        <w:t xml:space="preserve">) </w:t>
-      </w:r>
-      <w:r>
-        <w:rPr>
-          <w:color w:val="0070C0"/>
-        </w:rPr>
-        <w:t>as a case study</w:t>
-      </w:r>
-      <w:r>
-        <w:rPr>
-          <w:color w:val="0070C0"/>
-        </w:rPr>
-        <w:t xml:space="preserve">. The results can loosely be generalized to other </w:t>
-      </w:r>
-      <w:r>
-        <w:rPr>
-          <w:color w:val="0070C0"/>
-        </w:rPr>
-        <w:t xml:space="preserve">similar </w:t>
-      </w:r>
-      <w:r>
-        <w:rPr>
-          <w:color w:val="0070C0"/>
-        </w:rPr>
-        <w:t xml:space="preserve">ETFs. </w:t>
-      </w:r>
-      <w:r>
-        <w:rPr>
-          <w:color w:val="0070C0"/>
-        </w:rPr>
-        <w:t xml:space="preserve">I downloaded a dataset from </w:t>
-      </w:r>
-      <w:proofErr w:type="spellStart"/>
-      <w:r>
-        <w:rPr>
-          <w:color w:val="0070C0"/>
-        </w:rPr>
-        <w:t>K</w:t>
-      </w:r>
-      <w:r>
-        <w:rPr>
-          <w:color w:val="0070C0"/>
-        </w:rPr>
-        <w:t>ibot</w:t>
-      </w:r>
-      <w:proofErr w:type="spellEnd"/>
-      <w:r>
-        <w:rPr>
-          <w:color w:val="0070C0"/>
-        </w:rPr>
-        <w:t xml:space="preserve"> for the IVE ETF with second timestamps, dates, </w:t>
-      </w:r>
-      <w:r>
-        <w:rPr>
-          <w:color w:val="0070C0"/>
-        </w:rPr>
-        <w:t xml:space="preserve">close price, </w:t>
-      </w:r>
-      <w:r>
-        <w:rPr>
-          <w:color w:val="0070C0"/>
-        </w:rPr>
-        <w:t xml:space="preserve">bid and ask prices, and volumes. </w:t>
-      </w:r>
-      <w:r>
-        <w:rPr>
-          <w:color w:val="0070C0"/>
-        </w:rPr>
-        <w:t xml:space="preserve">The data is NBBO (National Best Bid and Offer), </w:t>
-      </w:r>
-      <w:r>
-        <w:rPr>
-          <w:color w:val="0070C0"/>
-        </w:rPr>
-        <w:t>span</w:t>
-      </w:r>
-      <w:r>
-        <w:rPr>
-          <w:color w:val="0070C0"/>
-        </w:rPr>
-        <w:t>s</w:t>
-      </w:r>
-      <w:r>
-        <w:rPr>
-          <w:color w:val="0070C0"/>
-        </w:rPr>
-        <w:t xml:space="preserve"> from September 2009 to today</w:t>
-      </w:r>
-      <w:r>
-        <w:rPr>
-          <w:color w:val="0070C0"/>
-        </w:rPr>
-        <w:t>,</w:t>
-      </w:r>
-      <w:r>
-        <w:rPr>
-          <w:color w:val="0070C0"/>
-        </w:rPr>
-        <w:t xml:space="preserve"> and contain</w:t>
-      </w:r>
-      <w:r>
-        <w:rPr>
-          <w:color w:val="0070C0"/>
-        </w:rPr>
-        <w:t>s</w:t>
-      </w:r>
-      <w:r>
-        <w:rPr>
-          <w:color w:val="0070C0"/>
-        </w:rPr>
-        <w:t xml:space="preserve"> 10.4 million entries. </w:t>
-      </w:r>
-      <w:proofErr w:type="spellStart"/>
-      <w:r>
-        <w:rPr>
-          <w:color w:val="0070C0"/>
-        </w:rPr>
-        <w:t>Kibot’s</w:t>
-      </w:r>
-      <w:proofErr w:type="spellEnd"/>
-      <w:r>
-        <w:rPr>
-          <w:color w:val="0070C0"/>
-        </w:rPr>
-        <w:t xml:space="preserve"> data is taken from multiple exchanges and ECNs. </w:t>
+        <w:pStyle w:val="Heading2"/>
+        <w:rPr>
+          <w:color w:val="0070C0"/>
+        </w:rPr>
+      </w:pPr>
+      <w:r>
+        <w:rPr>
+          <w:color w:val="0070C0"/>
+        </w:rPr>
+        <w:t>Data Procurement</w:t>
       </w:r>
     </w:p>
     <w:p>
@@ -1695,15 +1631,590 @@
         <w:rPr>
           <w:color w:val="0070C0"/>
         </w:rPr>
-        <w:t xml:space="preserve">My methodology was as follows: load data, clean data, perform field calculations, then for each interval to be evaluated, perform grouping calculations and visualizations. </w:t>
+        <w:t>Due to the high cost of granular historical intraday ticker data</w:t>
+      </w:r>
+      <w:r>
+        <w:rPr>
+          <w:color w:val="0070C0"/>
+        </w:rPr>
+        <w:t xml:space="preserve"> containing bid/ask prices</w:t>
+      </w:r>
+      <w:r>
+        <w:rPr>
+          <w:color w:val="0070C0"/>
+        </w:rPr>
+        <w:t xml:space="preserve">, I am using </w:t>
+      </w:r>
+      <w:r>
+        <w:rPr>
+          <w:color w:val="0070C0"/>
+        </w:rPr>
+        <w:t>a</w:t>
+      </w:r>
+      <w:r>
+        <w:rPr>
+          <w:color w:val="0070C0"/>
+        </w:rPr>
+        <w:t xml:space="preserve"> popular ETF </w:t>
+      </w:r>
+      <w:r>
+        <w:rPr>
+          <w:color w:val="0070C0"/>
+        </w:rPr>
+        <w:t>(</w:t>
+      </w:r>
+      <w:r>
+        <w:rPr>
+          <w:color w:val="0070C0"/>
+        </w:rPr>
+        <w:t xml:space="preserve">ticker </w:t>
+      </w:r>
+      <w:r>
+        <w:rPr>
+          <w:color w:val="0070C0"/>
+        </w:rPr>
+        <w:t>IVE</w:t>
+      </w:r>
+      <w:r>
+        <w:rPr>
+          <w:color w:val="0070C0"/>
+        </w:rPr>
+        <w:t xml:space="preserve">, the </w:t>
+      </w:r>
+      <w:r>
+        <w:rPr>
+          <w:color w:val="0070C0"/>
+        </w:rPr>
+        <w:t xml:space="preserve">iShares S&amp;P 500 Value ETF) </w:t>
+      </w:r>
+      <w:r>
+        <w:rPr>
+          <w:color w:val="0070C0"/>
+        </w:rPr>
+        <w:t>as a case study</w:t>
+      </w:r>
+      <w:r>
+        <w:rPr>
+          <w:color w:val="0070C0"/>
+        </w:rPr>
+        <w:t xml:space="preserve">. The results can loosely be generalized to other similar ETFs. I downloaded a dataset from </w:t>
+      </w:r>
+      <w:r>
+        <w:rPr>
+          <w:color w:val="0070C0"/>
+        </w:rPr>
+        <w:t>K</w:t>
+      </w:r>
+      <w:r>
+        <w:rPr>
+          <w:color w:val="0070C0"/>
+        </w:rPr>
+        <w:t xml:space="preserve">ibot for the IVE ETF with second timestamps, dates, </w:t>
+      </w:r>
+      <w:r>
+        <w:rPr>
+          <w:color w:val="0070C0"/>
+        </w:rPr>
+        <w:t>close price</w:t>
+      </w:r>
+      <w:r>
+        <w:rPr>
+          <w:color w:val="0070C0"/>
+        </w:rPr>
+        <w:t>s</w:t>
+      </w:r>
+      <w:r>
+        <w:rPr>
+          <w:color w:val="0070C0"/>
+        </w:rPr>
+        <w:t xml:space="preserve">, </w:t>
+      </w:r>
+      <w:r>
+        <w:rPr>
+          <w:color w:val="0070C0"/>
+        </w:rPr>
+        <w:t xml:space="preserve">bid and ask prices, and volumes. </w:t>
+      </w:r>
+      <w:r>
+        <w:rPr>
+          <w:color w:val="0070C0"/>
+        </w:rPr>
+        <w:t>Kibot’s data is NBBO (National Best Bid and Offer) and is taken from multiple exchanges and ECNs</w:t>
+      </w:r>
+      <w:r>
+        <w:rPr>
+          <w:color w:val="0070C0"/>
+        </w:rPr>
+        <w:t>, making it relatively trustworthy</w:t>
+      </w:r>
+      <w:r>
+        <w:rPr>
+          <w:color w:val="0070C0"/>
+        </w:rPr>
+        <w:t xml:space="preserve">. </w:t>
+      </w:r>
+      <w:r>
+        <w:rPr>
+          <w:color w:val="0070C0"/>
+        </w:rPr>
+        <w:t xml:space="preserve">The data </w:t>
+      </w:r>
+      <w:r>
+        <w:rPr>
+          <w:color w:val="0070C0"/>
+        </w:rPr>
+        <w:t>span</w:t>
+      </w:r>
+      <w:r>
+        <w:rPr>
+          <w:color w:val="0070C0"/>
+        </w:rPr>
+        <w:t>s</w:t>
+      </w:r>
+      <w:r>
+        <w:rPr>
+          <w:color w:val="0070C0"/>
+        </w:rPr>
+        <w:t xml:space="preserve"> </w:t>
+      </w:r>
+      <w:r>
+        <w:rPr>
+          <w:color w:val="0070C0"/>
+        </w:rPr>
+        <w:t>4</w:t>
+      </w:r>
+      <w:r>
+        <w:rPr>
+          <w:color w:val="0070C0"/>
+        </w:rPr>
+        <w:t>,</w:t>
+      </w:r>
+      <w:r>
+        <w:rPr>
+          <w:color w:val="0070C0"/>
+        </w:rPr>
+        <w:t>810 days (of which 3</w:t>
+      </w:r>
+      <w:r>
+        <w:rPr>
+          <w:color w:val="0070C0"/>
+        </w:rPr>
+        <w:t>,</w:t>
+      </w:r>
+      <w:r>
+        <w:rPr>
+          <w:color w:val="0070C0"/>
+        </w:rPr>
+        <w:t xml:space="preserve">316 </w:t>
+      </w:r>
+      <w:r>
+        <w:rPr>
+          <w:color w:val="0070C0"/>
+        </w:rPr>
+        <w:t>had transactions</w:t>
+      </w:r>
+      <w:r>
+        <w:rPr>
+          <w:color w:val="0070C0"/>
+        </w:rPr>
+        <w:t xml:space="preserve">) </w:t>
+      </w:r>
+      <w:r>
+        <w:rPr>
+          <w:color w:val="0070C0"/>
+        </w:rPr>
+        <w:t xml:space="preserve">from </w:t>
+      </w:r>
+      <w:r>
+        <w:rPr>
+          <w:color w:val="0070C0"/>
+        </w:rPr>
+        <w:t>09/28/2009</w:t>
+      </w:r>
+      <w:r>
+        <w:rPr>
+          <w:color w:val="0070C0"/>
+        </w:rPr>
+        <w:t xml:space="preserve"> to </w:t>
+      </w:r>
+      <w:r>
+        <w:rPr>
+          <w:color w:val="0070C0"/>
+        </w:rPr>
+        <w:t>11/28/2022 and</w:t>
+      </w:r>
+      <w:r>
+        <w:rPr>
+          <w:color w:val="0070C0"/>
+        </w:rPr>
+        <w:t xml:space="preserve"> contain</w:t>
+      </w:r>
+      <w:r>
+        <w:rPr>
+          <w:color w:val="0070C0"/>
+        </w:rPr>
+        <w:t>s</w:t>
+      </w:r>
+      <w:r>
+        <w:rPr>
+          <w:color w:val="0070C0"/>
+        </w:rPr>
+        <w:t xml:space="preserve"> 10.4 million entries. </w:t>
       </w:r>
     </w:p>
     <w:p>
       <w:pPr>
-        <w:rPr>
-          <w:color w:val="0070C0"/>
-        </w:rPr>
-      </w:pPr>
+        <w:pStyle w:val="Heading2"/>
+        <w:rPr>
+          <w:color w:val="0070C0"/>
+        </w:rPr>
+      </w:pPr>
+      <w:r>
+        <w:rPr>
+          <w:color w:val="0070C0"/>
+        </w:rPr>
+        <w:t>Methodology</w:t>
+      </w:r>
+    </w:p>
+    <w:p>
+      <w:pPr>
+        <w:rPr>
+          <w:color w:val="0070C0"/>
+        </w:rPr>
+      </w:pPr>
+      <w:r>
+        <w:rPr>
+          <w:color w:val="0070C0"/>
+        </w:rPr>
+        <w:t>My analysis</w:t>
+      </w:r>
+      <w:r>
+        <w:rPr>
+          <w:color w:val="0070C0"/>
+        </w:rPr>
+        <w:t xml:space="preserve"> involved the following steps</w:t>
+      </w:r>
+      <w:r>
+        <w:rPr>
+          <w:color w:val="0070C0"/>
+        </w:rPr>
+        <w:t>: load</w:t>
+      </w:r>
+      <w:r>
+        <w:rPr>
+          <w:color w:val="0070C0"/>
+        </w:rPr>
+        <w:t>ing</w:t>
+      </w:r>
+      <w:r>
+        <w:rPr>
+          <w:color w:val="0070C0"/>
+        </w:rPr>
+        <w:t xml:space="preserve"> data, clean</w:t>
+      </w:r>
+      <w:r>
+        <w:rPr>
+          <w:color w:val="0070C0"/>
+        </w:rPr>
+        <w:t>ing</w:t>
+      </w:r>
+      <w:r>
+        <w:rPr>
+          <w:color w:val="0070C0"/>
+        </w:rPr>
+        <w:t xml:space="preserve"> data, perform</w:t>
+      </w:r>
+      <w:r>
+        <w:rPr>
+          <w:color w:val="0070C0"/>
+        </w:rPr>
+        <w:t>ing</w:t>
+      </w:r>
+      <w:r>
+        <w:rPr>
+          <w:color w:val="0070C0"/>
+        </w:rPr>
+        <w:t xml:space="preserve"> calculations, then perform</w:t>
+      </w:r>
+      <w:r>
+        <w:rPr>
+          <w:color w:val="0070C0"/>
+        </w:rPr>
+        <w:t>ing</w:t>
+      </w:r>
+      <w:r>
+        <w:rPr>
+          <w:color w:val="0070C0"/>
+        </w:rPr>
+        <w:t xml:space="preserve"> grouping calculations and visualizations</w:t>
+      </w:r>
+      <w:r>
+        <w:rPr>
+          <w:color w:val="0070C0"/>
+        </w:rPr>
+        <w:t xml:space="preserve"> on several interval lengths</w:t>
+      </w:r>
+      <w:r>
+        <w:rPr>
+          <w:color w:val="0070C0"/>
+        </w:rPr>
+        <w:t>.</w:t>
+      </w:r>
+    </w:p>
+    <w:p>
+      <w:pPr>
+        <w:rPr>
+          <w:color w:val="0070C0"/>
+        </w:rPr>
+      </w:pPr>
+      <w:r>
+        <w:rPr>
+          <w:color w:val="0070C0"/>
+        </w:rPr>
+        <w:t>To clean the data, I removed all entries with NA values or 0’s for the prices. These would have skewed the distribution of data</w:t>
+      </w:r>
+      <w:r>
+        <w:rPr>
+          <w:color w:val="0070C0"/>
+        </w:rPr>
+        <w:t xml:space="preserve"> significantly to the left. I also removed all entries whose timestamp fell outside of the normal 9:30AM-4:00PM trading day, as there was significantly less trading volume outside of this range. Trading ETFs after hours is generally risky and would be unrepresentative of typical trading behavior. The final step of cleaning was to remove all rows with uncharacteristically high spreads to reduce noise in the data. I arbitrarily set an upper limit of the spread being 2% of the asset’s price. In total, I removed 19,624 entries with ‘bad’ data</w:t>
+      </w:r>
+      <w:r>
+        <w:rPr>
+          <w:color w:val="0070C0"/>
+        </w:rPr>
+        <w:t>, or 0.2% of the dataset</w:t>
+      </w:r>
+      <w:r>
+        <w:rPr>
+          <w:color w:val="0070C0"/>
+        </w:rPr>
+        <w:t xml:space="preserve">. </w:t>
+      </w:r>
+    </w:p>
+    <w:p>
+      <w:pPr>
+        <w:rPr>
+          <w:color w:val="0070C0"/>
+        </w:rPr>
+      </w:pPr>
+      <w:r>
+        <w:rPr>
+          <w:color w:val="0070C0"/>
+        </w:rPr>
+        <w:lastRenderedPageBreak/>
+        <w:t xml:space="preserve">To perform calculations, I used the bid and ask fields to calculate absolute spread for each entry. Since the price of the ETF changes over the years, I normalized the spread at each timestamp by converting it to a percentage of the price at that time. </w:t>
+      </w:r>
+    </w:p>
+    <w:p>
+      <w:pPr>
+        <w:rPr>
+          <w:color w:val="0070C0"/>
+        </w:rPr>
+      </w:pPr>
+      <w:r>
+        <w:rPr>
+          <w:color w:val="0070C0"/>
+        </w:rPr>
+        <w:t xml:space="preserve">I then identified several (arbitrary) interval lengths: 1-minute, 5-minute, 20-minute, 30-minute, and 1-hour blocks. </w:t>
+      </w:r>
+      <w:r>
+        <w:rPr>
+          <w:color w:val="0070C0"/>
+        </w:rPr>
+        <w:t xml:space="preserve">I did not go below 1 minute because the data would be too granular and uneven, as large orders would cause spikes. Conversely, I did not go above 1 hour because there would not be enough blocks of time to visualize any trends, as a normal trading day only lasts 6.5 hours. </w:t>
+      </w:r>
+    </w:p>
+    <w:p>
+      <w:pPr>
+        <w:rPr>
+          <w:color w:val="0070C0"/>
+        </w:rPr>
+      </w:pPr>
+      <w:r>
+        <w:rPr>
+          <w:color w:val="0070C0"/>
+        </w:rPr>
+        <w:t>For each of these</w:t>
+      </w:r>
+      <w:r>
+        <w:rPr>
+          <w:color w:val="0070C0"/>
+        </w:rPr>
+        <w:t xml:space="preserve"> intervals</w:t>
+      </w:r>
+      <w:r>
+        <w:rPr>
+          <w:color w:val="0070C0"/>
+        </w:rPr>
+        <w:t>, I performed a group-by operation to classify spreads into ‘bins’ of the chosen interval length</w:t>
+      </w:r>
+      <w:r>
+        <w:rPr>
+          <w:color w:val="0070C0"/>
+        </w:rPr>
+        <w:t xml:space="preserve">, then took the mean for each ‘bin’. </w:t>
+      </w:r>
+      <w:r>
+        <w:rPr>
+          <w:color w:val="0070C0"/>
+        </w:rPr>
+        <w:t xml:space="preserve">I repeated </w:t>
+      </w:r>
+      <w:r>
+        <w:rPr>
+          <w:color w:val="0070C0"/>
+        </w:rPr>
+        <w:t>a similar</w:t>
+      </w:r>
+      <w:r>
+        <w:rPr>
+          <w:color w:val="0070C0"/>
+        </w:rPr>
+        <w:t xml:space="preserve"> process for </w:t>
+      </w:r>
+      <w:r>
+        <w:rPr>
+          <w:color w:val="0070C0"/>
+        </w:rPr>
+        <w:t>volumes and</w:t>
+      </w:r>
+      <w:r>
+        <w:rPr>
+          <w:color w:val="0070C0"/>
+        </w:rPr>
+        <w:t xml:space="preserve"> normalized </w:t>
+      </w:r>
+      <w:r>
+        <w:rPr>
+          <w:color w:val="0070C0"/>
+        </w:rPr>
+        <w:t>the bins’ sums</w:t>
+      </w:r>
+      <w:r>
+        <w:rPr>
+          <w:color w:val="0070C0"/>
+        </w:rPr>
+        <w:t xml:space="preserve"> to a percentage of the total trading day volume for </w:t>
+      </w:r>
+      <w:r>
+        <w:rPr>
+          <w:color w:val="0070C0"/>
+        </w:rPr>
+        <w:t>readability and unit consistency, as total volumes at times of the day across years was less useful</w:t>
+      </w:r>
+      <w:r>
+        <w:rPr>
+          <w:color w:val="0070C0"/>
+        </w:rPr>
+        <w:t xml:space="preserve">. </w:t>
+      </w:r>
+      <w:r>
+        <w:rPr>
+          <w:color w:val="0070C0"/>
+        </w:rPr>
+        <w:t>Plots were generated from the outputs</w:t>
+      </w:r>
+      <w:r>
+        <w:rPr>
+          <w:color w:val="0070C0"/>
+        </w:rPr>
+        <w:t xml:space="preserve"> measuring spread over the course of the trading day, volume over the course of the trading day, and correlation between volume and spread</w:t>
+      </w:r>
+      <w:r>
+        <w:rPr>
+          <w:color w:val="0070C0"/>
+        </w:rPr>
+        <w:t>.</w:t>
+      </w:r>
+    </w:p>
+    <w:p>
+      <w:pPr>
+        <w:rPr>
+          <w:color w:val="0070C0"/>
+        </w:rPr>
+      </w:pPr>
+      <w:r>
+        <w:rPr>
+          <w:color w:val="0070C0"/>
+        </w:rPr>
+        <w:t>Finally, I checked variance based on tertiary factors, such as year and month</w:t>
+      </w:r>
+      <w:r>
+        <w:rPr>
+          <w:color w:val="0070C0"/>
+        </w:rPr>
+        <w:t>, to see if seasonality affected spreads</w:t>
+      </w:r>
+      <w:r>
+        <w:rPr>
+          <w:color w:val="0070C0"/>
+        </w:rPr>
+        <w:t xml:space="preserve">. I performed a 2-level group-by operation on the tertiary factor and a chosen interval, </w:t>
+      </w:r>
+      <w:r>
+        <w:rPr>
+          <w:color w:val="0070C0"/>
+        </w:rPr>
+        <w:t>like</w:t>
+      </w:r>
+      <w:r>
+        <w:rPr>
+          <w:color w:val="0070C0"/>
+        </w:rPr>
+        <w:t xml:space="preserve"> before. From this, a grouped </w:t>
+      </w:r>
+      <w:r>
+        <w:rPr>
+          <w:color w:val="0070C0"/>
+        </w:rPr>
+        <w:t>bar chart</w:t>
+      </w:r>
+      <w:r>
+        <w:rPr>
+          <w:color w:val="0070C0"/>
+        </w:rPr>
+        <w:t xml:space="preserve"> was generated that showed changes in intraday spreads</w:t>
+      </w:r>
+      <w:r>
+        <w:rPr>
+          <w:color w:val="0070C0"/>
+        </w:rPr>
+        <w:t>,</w:t>
+      </w:r>
+      <w:r>
+        <w:rPr>
+          <w:color w:val="0070C0"/>
+        </w:rPr>
+        <w:t xml:space="preserve"> month-by-month or year-by-year. </w:t>
+      </w:r>
+    </w:p>
+    <w:p>
+      <w:pPr>
+        <w:rPr>
+          <w:color w:val="0070C0"/>
+        </w:rPr>
+      </w:pPr>
+      <w:r>
+        <w:rPr>
+          <w:color w:val="0070C0"/>
+        </w:rPr>
+        <w:t xml:space="preserve">[insert table here for head of </w:t>
+      </w:r>
+      <w:proofErr w:type="spellStart"/>
+      <w:r>
+        <w:rPr>
+          <w:color w:val="0070C0"/>
+        </w:rPr>
+        <w:t>dataframe</w:t>
+      </w:r>
+      <w:proofErr w:type="spellEnd"/>
+      <w:r>
+        <w:rPr>
+          <w:color w:val="0070C0"/>
+        </w:rPr>
+        <w:t>]</w:t>
+      </w:r>
     </w:p>
     <w:p>
       <w:pPr>
@@ -1732,15 +2243,7 @@
         <w:t>analyze</w:t>
       </w:r>
       <w:r>
-        <w:t xml:space="preserve"> one large dataset on a narrow research question, including extracting data, writing </w:t>
-      </w:r>
-      <w:proofErr w:type="gramStart"/>
-      <w:r>
-        <w:t>code</w:t>
-      </w:r>
-      <w:proofErr w:type="gramEnd"/>
-      <w:r>
-        <w:t xml:space="preserve"> and writing a five-page report. There is not enough time to also teach statistical inference. But we have discussed basic research methods. </w:t>
+        <w:t xml:space="preserve"> one large dataset on a narrow research question, including extracting data, writing code and writing a five-page report. There is not enough time to also teach statistical inference. But we have discussed basic research methods. </w:t>
       </w:r>
     </w:p>
     <w:p>
@@ -1748,15 +2251,7 @@
         <w:pStyle w:val="ListParagraph"/>
       </w:pPr>
       <w:r>
-        <w:t xml:space="preserve">For example, one student is considering whether high or low leverage is associated with high or low price/earnings ratio, and that consideration </w:t>
-      </w:r>
-      <w:proofErr w:type="gramStart"/>
-      <w:r>
-        <w:t>has to</w:t>
-      </w:r>
-      <w:proofErr w:type="gramEnd"/>
-      <w:r>
-        <w:t xml:space="preserve"> be made by comparing firms in the same industry (because leverage and P/E ratios vary systematically across industries.</w:t>
+        <w:t>For example, one student is considering whether high or low leverage is associated with high or low price/earnings ratio, and that consideration has to be made by comparing firms in the same industry (because leverage and P/E ratios vary systematically across industries.</w:t>
       </w:r>
     </w:p>
     <w:p>
@@ -1769,15 +2264,7 @@
     </w:p>
     <w:p>
       <w:r>
-        <w:t xml:space="preserve">In summary, your analysis is largely </w:t>
-      </w:r>
-      <w:proofErr w:type="gramStart"/>
-      <w:r>
-        <w:t>descriptive</w:t>
-      </w:r>
-      <w:proofErr w:type="gramEnd"/>
-      <w:r>
-        <w:t xml:space="preserve"> and you won’t necessarily measure the probability that you have observed a result by chance (the </w:t>
+        <w:t xml:space="preserve">In summary, your analysis is largely descriptive and you won’t necessarily measure the probability that you have observed a result by chance (the </w:t>
       </w:r>
       <w:r>
         <w:rPr>
@@ -1794,32 +2281,15 @@
           <w:i/>
           <w:iCs/>
         </w:rPr>
-        <w:lastRenderedPageBreak/>
         <w:t>p-</w:t>
       </w:r>
       <w:r>
-        <w:t xml:space="preserve">values </w:t>
-      </w:r>
-      <w:proofErr w:type="gramStart"/>
-      <w:r>
-        <w:t>on the basis of</w:t>
-      </w:r>
-      <w:proofErr w:type="gramEnd"/>
-      <w:r>
-        <w:t xml:space="preserve"> your prior statistical knowledge, but that is a choice that can be made by each individual student.</w:t>
+        <w:t>values on the basis of your prior statistical knowledge, but that is a choice that can be made by each individual student.</w:t>
       </w:r>
     </w:p>
     <w:p>
       <w:r>
-        <w:t xml:space="preserve">Here is an example of a table. Because I inserted a caption before making the </w:t>
-      </w:r>
-      <w:proofErr w:type="gramStart"/>
-      <w:r>
-        <w:t>table</w:t>
-      </w:r>
-      <w:proofErr w:type="gramEnd"/>
-      <w:r>
-        <w:t xml:space="preserve"> </w:t>
+        <w:t xml:space="preserve">Here is an example of a table. Because I inserted a caption before making the table </w:t>
       </w:r>
       <w:r>
         <w:t>I</w:t>
@@ -1884,7 +2354,7 @@
       </w:pPr>
       <w:bookmarkStart w:id="8" w:name="_Ref88579265"/>
       <w:bookmarkStart w:id="9" w:name="_Ref88579231"/>
-      <w:bookmarkStart w:id="10" w:name="_Toc88580369"/>
+      <w:bookmarkStart w:id="10" w:name="_Toc120787512"/>
       <w:r>
         <w:t xml:space="preserve">Table </w:t>
       </w:r>
@@ -2154,6 +2624,7 @@
               <w:pStyle w:val="Tabletext"/>
             </w:pPr>
             <w:r>
+              <w:lastRenderedPageBreak/>
               <w:t>Michigan</w:t>
             </w:r>
           </w:p>
@@ -3147,15 +3618,7 @@
     </w:p>
     <w:p>
       <w:r>
-        <w:t xml:space="preserve">Here is an example of a figure. Using </w:t>
-      </w:r>
-      <w:proofErr w:type="gramStart"/>
-      <w:r>
-        <w:t>Cross-references</w:t>
-      </w:r>
-      <w:proofErr w:type="gramEnd"/>
-      <w:r>
-        <w:t xml:space="preserve"> I can refer to the figure </w:t>
+        <w:t xml:space="preserve">Here is an example of a figure. Using Cross-references I can refer to the figure </w:t>
       </w:r>
       <w:fldSimple w:instr=" REF _Ref88579889 \p ">
         <w:r>
@@ -3179,35 +3642,20 @@
       <w:r>
         <w:t xml:space="preserve">, and I can refer to </w:t>
       </w:r>
-      <w:r>
-        <w:fldChar w:fldCharType="begin"/>
-      </w:r>
-      <w:r>
-        <w:instrText xml:space="preserve"> REF _Ref88579889 </w:instrText>
-      </w:r>
-      <w:r>
-        <w:fldChar w:fldCharType="separate"/>
-      </w:r>
-      <w:r>
-        <w:t xml:space="preserve">Figure </w:t>
-      </w:r>
-      <w:r>
-        <w:rPr>
-          <w:noProof/>
-        </w:rPr>
-        <w:t>1</w:t>
-      </w:r>
-      <w:r>
-        <w:t xml:space="preserve">. Percentage change from a year ago in the U.S. Consumer Price Index for all urban consumers: All items in U.S. City Average, </w:t>
-      </w:r>
-      <w:proofErr w:type="gramStart"/>
-      <w:r>
-        <w:t>seasonally-adjusted</w:t>
-      </w:r>
-      <w:proofErr w:type="gramEnd"/>
-      <w:r>
-        <w:fldChar w:fldCharType="end"/>
-      </w:r>
+      <w:fldSimple w:instr=" REF _Ref88579889 ">
+        <w:r>
+          <w:t xml:space="preserve">Figure </w:t>
+        </w:r>
+        <w:r>
+          <w:rPr>
+            <w:noProof/>
+          </w:rPr>
+          <w:t>1</w:t>
+        </w:r>
+        <w:r>
+          <w:t>. Percentage change from a year ago in the U.S. Consumer Price Index for all urban consumers: All items in U.S. City Average, seasonally-adjusted</w:t>
+        </w:r>
+      </w:fldSimple>
       <w:r>
         <w:t>.</w:t>
       </w:r>
@@ -3220,7 +3668,6 @@
       <w:bookmarkStart w:id="12" w:name="_Ref88579889"/>
       <w:bookmarkStart w:id="13" w:name="_Toc88580372"/>
       <w:r>
-        <w:lastRenderedPageBreak/>
         <w:t xml:space="preserve">Figure </w:t>
       </w:r>
       <w:fldSimple w:instr=" SEQ Figure \* ARABIC ">
@@ -3237,16 +3684,11 @@
       </w:r>
       <w:bookmarkStart w:id="14" w:name="_Ref88579919"/>
       <w:r>
-        <w:t xml:space="preserve">Percentage change from a year ago in the U.S. Consumer Price Index for all urban consumers: All items in U.S. City Average, </w:t>
-      </w:r>
-      <w:proofErr w:type="gramStart"/>
-      <w:r>
-        <w:t>seasonally-adjusted</w:t>
+        <w:t>Percentage change from a year ago in the U.S. Consumer Price Index for all urban consumers: All items in U.S. City Average, seasonally-adjusted</w:t>
       </w:r>
       <w:bookmarkEnd w:id="12"/>
       <w:bookmarkEnd w:id="13"/>
       <w:bookmarkEnd w:id="14"/>
-      <w:proofErr w:type="gramEnd"/>
     </w:p>
     <w:p>
       <w:r>
@@ -3288,6 +3730,338 @@
             </a:graphic>
           </wp:inline>
         </w:drawing>
+      </w:r>
+    </w:p>
+    <w:p/>
+    <w:p>
+      <w:pPr>
+        <w:pStyle w:val="Heading2"/>
+        <w:rPr>
+          <w:color w:val="0070C0"/>
+        </w:rPr>
+      </w:pPr>
+      <w:r>
+        <w:rPr>
+          <w:color w:val="0070C0"/>
+        </w:rPr>
+        <w:t>Objective and Hypothesis</w:t>
+      </w:r>
+    </w:p>
+    <w:p>
+      <w:pPr>
+        <w:rPr>
+          <w:color w:val="0070C0"/>
+        </w:rPr>
+      </w:pPr>
+      <w:r>
+        <w:rPr>
+          <w:color w:val="0070C0"/>
+        </w:rPr>
+        <w:t xml:space="preserve">The main objective of this study was to analyze whether conventional wisdom </w:t>
+      </w:r>
+      <w:r>
+        <w:rPr>
+          <w:color w:val="0070C0"/>
+        </w:rPr>
+        <w:t xml:space="preserve">of buying at the start and end of a trading period (the trading day) holds true. </w:t>
+      </w:r>
+    </w:p>
+    <w:p>
+      <w:pPr>
+        <w:rPr>
+          <w:color w:val="0070C0"/>
+        </w:rPr>
+      </w:pPr>
+      <w:r>
+        <w:rPr>
+          <w:color w:val="0070C0"/>
+        </w:rPr>
+        <w:t>My hypothesis was that conventional wisdom is correct</w:t>
+      </w:r>
+      <w:r>
+        <w:rPr>
+          <w:color w:val="0070C0"/>
+        </w:rPr>
+        <w:t>.</w:t>
+      </w:r>
+      <w:r>
+        <w:rPr>
+          <w:color w:val="0070C0"/>
+        </w:rPr>
+        <w:t xml:space="preserve"> I expect the highest volumes at market open and close; this would imply tighter spreads, and therefore I expect the market-neutral</w:t>
+      </w:r>
+      <w:r>
+        <w:rPr>
+          <w:color w:val="0070C0"/>
+        </w:rPr>
+        <w:t xml:space="preserve"> (regardless of whether the price will rise or fall)</w:t>
+      </w:r>
+      <w:r>
+        <w:rPr>
+          <w:color w:val="0070C0"/>
+        </w:rPr>
+        <w:t xml:space="preserve"> best time to transact is at market open and close. </w:t>
+      </w:r>
+    </w:p>
+    <w:p>
+      <w:pPr>
+        <w:pStyle w:val="Heading2"/>
+        <w:rPr>
+          <w:color w:val="0070C0"/>
+        </w:rPr>
+      </w:pPr>
+      <w:r>
+        <w:rPr>
+          <w:color w:val="0070C0"/>
+        </w:rPr>
+        <w:lastRenderedPageBreak/>
+        <w:t>Data Insights</w:t>
+      </w:r>
+    </w:p>
+    <w:p>
+      <w:pPr>
+        <w:rPr>
+          <w:color w:val="0070C0"/>
+        </w:rPr>
+      </w:pPr>
+      <w:r>
+        <w:rPr>
+          <w:color w:val="0070C0"/>
+        </w:rPr>
+        <w:t>Figure XXX displays the spread (as a percent of the asset price) and volume (as a percent of the total daily volume) throughout trading hours</w:t>
+      </w:r>
+      <w:r>
+        <w:rPr>
+          <w:color w:val="0070C0"/>
+        </w:rPr>
+        <w:t>, in ‘bins’ of XXX minutes</w:t>
+      </w:r>
+      <w:r>
+        <w:rPr>
+          <w:color w:val="0070C0"/>
+        </w:rPr>
+        <w:t xml:space="preserve">. </w:t>
+      </w:r>
+    </w:p>
+    <w:p>
+      <w:pPr>
+        <w:rPr>
+          <w:color w:val="0070C0"/>
+        </w:rPr>
+      </w:pPr>
+      <w:r>
+        <w:rPr>
+          <w:color w:val="0070C0"/>
+        </w:rPr>
+        <w:t xml:space="preserve">As expected, volume roughly follows a ‘U’ shaped curve: the highest trading volume is indeed in the periods right after 9:30AM (market open) and right before 4PM (market close). </w:t>
+      </w:r>
+      <w:r>
+        <w:rPr>
+          <w:color w:val="0070C0"/>
+        </w:rPr>
+        <w:t xml:space="preserve">The half hours after market open and before market close together account for over 26% of the daily volume. </w:t>
+      </w:r>
+    </w:p>
+    <w:p>
+      <w:pPr>
+        <w:rPr>
+          <w:color w:val="0070C0"/>
+        </w:rPr>
+      </w:pPr>
+      <w:r>
+        <w:rPr>
+          <w:color w:val="0070C0"/>
+        </w:rPr>
+        <w:t xml:space="preserve">Spread is highest at market open, and quickly shrinks until around 11AM, when it stabilizes. From then on, it trends downwards slowly for the remaining of the trading day. This might be due to the fact that </w:t>
+      </w:r>
+      <w:r>
+        <w:rPr>
+          <w:color w:val="0070C0"/>
+        </w:rPr>
+        <w:t>while</w:t>
+      </w:r>
+      <w:r>
+        <w:rPr>
+          <w:color w:val="0070C0"/>
+        </w:rPr>
+        <w:t xml:space="preserve"> ETFs can be traded after hours </w:t>
+      </w:r>
+      <w:r>
+        <w:rPr>
+          <w:color w:val="0070C0"/>
+        </w:rPr>
+        <w:t>(</w:t>
+      </w:r>
+      <w:r>
+        <w:rPr>
+          <w:color w:val="0070C0"/>
+        </w:rPr>
+        <w:t>like stocks</w:t>
+      </w:r>
+      <w:r>
+        <w:rPr>
+          <w:color w:val="0070C0"/>
+        </w:rPr>
+        <w:t>)</w:t>
+      </w:r>
+      <w:r>
+        <w:rPr>
+          <w:color w:val="0070C0"/>
+        </w:rPr>
+        <w:t xml:space="preserve">, </w:t>
+      </w:r>
+      <w:r>
+        <w:rPr>
+          <w:color w:val="0070C0"/>
+        </w:rPr>
+        <w:t>lower liquidity means orders may not be filled until the next market open, creating a situation with a wide array of prices investors are willing to buy and sell at.</w:t>
+      </w:r>
+    </w:p>
+    <w:p>
+      <w:pPr>
+        <w:rPr>
+          <w:color w:val="0070C0"/>
+        </w:rPr>
+      </w:pPr>
+      <w:r>
+        <w:rPr>
+          <w:color w:val="0070C0"/>
+        </w:rPr>
+        <w:t xml:space="preserve">Interestingly, spread appears to be </w:t>
+      </w:r>
+      <w:r>
+        <w:rPr>
+          <w:color w:val="0070C0"/>
+        </w:rPr>
+        <w:t xml:space="preserve">positively </w:t>
+      </w:r>
+      <w:r>
+        <w:rPr>
+          <w:color w:val="0070C0"/>
+        </w:rPr>
+        <w:t>correlated with volume</w:t>
+      </w:r>
+      <w:r>
+        <w:rPr>
+          <w:color w:val="0070C0"/>
+        </w:rPr>
+        <w:t>, especially</w:t>
+      </w:r>
+      <w:r>
+        <w:rPr>
+          <w:color w:val="0070C0"/>
+        </w:rPr>
+        <w:t xml:space="preserve"> from market </w:t>
+      </w:r>
+      <w:r>
+        <w:rPr>
+          <w:color w:val="0070C0"/>
+        </w:rPr>
+        <w:t>open</w:t>
+      </w:r>
+      <w:r>
+        <w:rPr>
+          <w:color w:val="0070C0"/>
+        </w:rPr>
+        <w:t xml:space="preserve"> until around 2PM.</w:t>
+      </w:r>
+      <w:r>
+        <w:rPr>
+          <w:color w:val="0070C0"/>
+        </w:rPr>
+        <w:t xml:space="preserve"> Figure XXX further illustrates the spread-volume correspondence using ‘bins’ of XXX minutes. </w:t>
+      </w:r>
+      <w:r>
+        <w:rPr>
+          <w:color w:val="0070C0"/>
+        </w:rPr>
+        <w:t xml:space="preserve">[say something about how the points which don’t fit on the line are after 2pm, illustrated by color or something] </w:t>
+      </w:r>
+      <w:r>
+        <w:rPr>
+          <w:color w:val="0070C0"/>
+        </w:rPr>
+        <w:t>The overall correlation, R</w:t>
+      </w:r>
+      <w:r>
+        <w:rPr>
+          <w:color w:val="0070C0"/>
+          <w:vertAlign w:val="superscript"/>
+        </w:rPr>
+        <w:t>2</w:t>
+      </w:r>
+      <w:r>
+        <w:rPr>
+          <w:color w:val="0070C0"/>
+        </w:rPr>
+        <w:t xml:space="preserve">, is XXX. </w:t>
+      </w:r>
+    </w:p>
+    <w:p>
+      <w:pPr>
+        <w:rPr>
+          <w:color w:val="0070C0"/>
+        </w:rPr>
+      </w:pPr>
+      <w:r>
+        <w:rPr>
+          <w:color w:val="0070C0"/>
+        </w:rPr>
+        <w:t>At the tail end of the trading day, volume increases dramatically whereas the spread stays relatively constant</w:t>
+      </w:r>
+      <w:r>
+        <w:rPr>
+          <w:color w:val="0070C0"/>
+        </w:rPr>
+        <w:t>. With high liquidity and low spread, market close would be a good time to execute trades.</w:t>
+      </w:r>
+    </w:p>
+    <w:p>
+      <w:pPr>
+        <w:pStyle w:val="Heading2"/>
+        <w:rPr>
+          <w:color w:val="0070C0"/>
+        </w:rPr>
+      </w:pPr>
+      <w:r>
+        <w:rPr>
+          <w:color w:val="0070C0"/>
+        </w:rPr>
+        <w:t>Statistical Significance</w:t>
+      </w:r>
+    </w:p>
+    <w:p>
+      <w:pPr>
+        <w:rPr>
+          <w:color w:val="0070C0"/>
+        </w:rPr>
+      </w:pPr>
+    </w:p>
+    <w:p>
+      <w:pPr>
+        <w:pStyle w:val="Heading2"/>
+        <w:rPr>
+          <w:color w:val="0070C0"/>
+        </w:rPr>
+      </w:pPr>
+      <w:r>
+        <w:rPr>
+          <w:color w:val="0070C0"/>
+        </w:rPr>
+        <w:t>Application</w:t>
+      </w:r>
+    </w:p>
+    <w:p>
+      <w:pPr>
+        <w:rPr>
+          <w:color w:val="0070C0"/>
+        </w:rPr>
+      </w:pPr>
+      <w:r>
+        <w:rPr>
+          <w:color w:val="0070C0"/>
+        </w:rPr>
+        <w:t>Jason’s example of a managed mutual fund receiving fees and goal of beating index by some %. If a fund rebalanced their portfolio fully, multiple times a year, even a fraction of a percent difference in spread can add up quickly.</w:t>
       </w:r>
     </w:p>
     <w:p>
@@ -7036,7 +7810,6 @@
   <w:style w:type="character" w:default="1" w:styleId="DefaultParagraphFont">
     <w:name w:val="Default Paragraph Font"/>
     <w:uiPriority w:val="1"/>
-    <w:semiHidden/>
     <w:unhideWhenUsed/>
   </w:style>
   <w:style w:type="table" w:default="1" w:styleId="TableNormal">
@@ -8114,7 +8887,6 @@
     <w:sig w:usb0="E00006FF" w:usb1="420024FF" w:usb2="02000000" w:usb3="00000000" w:csb0="0000019F" w:csb1="00000000"/>
   </w:font>
   <w:font w:name="Garamond">
-    <w:altName w:val="Garamond"/>
     <w:panose1 w:val="02020404030301010803"/>
     <w:charset w:val="00"/>
     <w:family w:val="roman"/>
@@ -8171,6 +8943,7 @@
     <w:rsid w:val="000D4CDE"/>
     <w:rsid w:val="00100315"/>
     <w:rsid w:val="00114A84"/>
+    <w:rsid w:val="00116C28"/>
     <w:rsid w:val="00147496"/>
     <w:rsid w:val="00287A3C"/>
     <w:rsid w:val="003D53E7"/>
@@ -8194,6 +8967,7 @@
     <w:rsid w:val="00E62FBD"/>
     <w:rsid w:val="00E860D2"/>
     <w:rsid w:val="00F65A5E"/>
+    <w:rsid w:val="00F760B9"/>
     <w:rsid w:val="00FB2683"/>
   </w:rsids>
   <m:mathPr>

</xml_diff>

<commit_message>
updated plots and viridis colorscale bug
</commit_message>
<xml_diff>
--- a/FIN 342 project.docx
+++ b/FIN 342 project.docx
@@ -148,21 +148,7 @@
         <w:rPr>
           <w:color w:val="FF0000"/>
         </w:rPr>
-        <w:t xml:space="preserve"> in his </w:t>
-      </w:r>
-      <w:proofErr w:type="spellStart"/>
-      <w:r>
-        <w:rPr>
-          <w:color w:val="FF0000"/>
-        </w:rPr>
-        <w:t>renoun</w:t>
-      </w:r>
-      <w:proofErr w:type="spellEnd"/>
-      <w:r>
-        <w:rPr>
-          <w:color w:val="FF0000"/>
-        </w:rPr>
-        <w:t> </w:t>
+        <w:t> in his renoun </w:t>
       </w:r>
       <w:r>
         <w:rPr>
@@ -248,7 +234,7 @@
           <w:r>
             <w:fldChar w:fldCharType="separate"/>
           </w:r>
-          <w:hyperlink w:anchor="_Toc88580361" w:history="1">
+          <w:hyperlink w:anchor="_Toc121214962" w:history="1">
             <w:r>
               <w:rPr>
                 <w:rStyle w:val="Hyperlink"/>
@@ -275,7 +261,7 @@
                 <w:noProof/>
                 <w:webHidden/>
               </w:rPr>
-              <w:instrText xml:space="preserve"> PAGEREF _Toc88580361 \h </w:instrText>
+              <w:instrText xml:space="preserve"> PAGEREF _Toc121214962 \h </w:instrText>
             </w:r>
             <w:r>
               <w:rPr>
@@ -321,7 +307,7 @@
               <w:szCs w:val="22"/>
             </w:rPr>
           </w:pPr>
-          <w:hyperlink w:anchor="_Toc88580362" w:history="1">
+          <w:hyperlink w:anchor="_Toc121214963" w:history="1">
             <w:r>
               <w:rPr>
                 <w:rStyle w:val="Hyperlink"/>
@@ -348,7 +334,7 @@
                 <w:noProof/>
                 <w:webHidden/>
               </w:rPr>
-              <w:instrText xml:space="preserve"> PAGEREF _Toc88580362 \h </w:instrText>
+              <w:instrText xml:space="preserve"> PAGEREF _Toc121214963 \h </w:instrText>
             </w:r>
             <w:r>
               <w:rPr>
@@ -394,13 +380,13 @@
               <w:szCs w:val="22"/>
             </w:rPr>
           </w:pPr>
-          <w:hyperlink w:anchor="_Toc88580363" w:history="1">
+          <w:hyperlink w:anchor="_Toc121214964" w:history="1">
             <w:r>
               <w:rPr>
                 <w:rStyle w:val="Hyperlink"/>
                 <w:noProof/>
               </w:rPr>
-              <w:t>The template</w:t>
+              <w:t>Conventional Wisdom</w:t>
             </w:r>
             <w:r>
               <w:rPr>
@@ -421,7 +407,7 @@
                 <w:noProof/>
                 <w:webHidden/>
               </w:rPr>
-              <w:instrText xml:space="preserve"> PAGEREF _Toc88580363 \h </w:instrText>
+              <w:instrText xml:space="preserve"> PAGEREF _Toc121214964 \h </w:instrText>
             </w:r>
             <w:r>
               <w:rPr>
@@ -467,12 +453,231 @@
               <w:szCs w:val="22"/>
             </w:rPr>
           </w:pPr>
-          <w:hyperlink w:anchor="_Toc88580364" w:history="1">
+          <w:hyperlink w:anchor="_Toc121214965" w:history="1">
             <w:r>
               <w:rPr>
                 <w:rStyle w:val="Hyperlink"/>
                 <w:noProof/>
               </w:rPr>
+              <w:t>Relevance</w:t>
+            </w:r>
+            <w:r>
+              <w:rPr>
+                <w:noProof/>
+                <w:webHidden/>
+              </w:rPr>
+              <w:tab/>
+            </w:r>
+            <w:r>
+              <w:rPr>
+                <w:noProof/>
+                <w:webHidden/>
+              </w:rPr>
+              <w:fldChar w:fldCharType="begin"/>
+            </w:r>
+            <w:r>
+              <w:rPr>
+                <w:noProof/>
+                <w:webHidden/>
+              </w:rPr>
+              <w:instrText xml:space="preserve"> PAGEREF _Toc121214965 \h </w:instrText>
+            </w:r>
+            <w:r>
+              <w:rPr>
+                <w:noProof/>
+                <w:webHidden/>
+              </w:rPr>
+            </w:r>
+            <w:r>
+              <w:rPr>
+                <w:noProof/>
+                <w:webHidden/>
+              </w:rPr>
+              <w:fldChar w:fldCharType="separate"/>
+            </w:r>
+            <w:r>
+              <w:rPr>
+                <w:noProof/>
+                <w:webHidden/>
+              </w:rPr>
+              <w:t>1</w:t>
+            </w:r>
+            <w:r>
+              <w:rPr>
+                <w:noProof/>
+                <w:webHidden/>
+              </w:rPr>
+              <w:fldChar w:fldCharType="end"/>
+            </w:r>
+          </w:hyperlink>
+        </w:p>
+        <w:p>
+          <w:pPr>
+            <w:pStyle w:val="TOC2"/>
+            <w:tabs>
+              <w:tab w:val="right" w:leader="dot" w:pos="9350"/>
+            </w:tabs>
+            <w:rPr>
+              <w:rFonts w:asciiTheme="minorHAnsi" w:hAnsiTheme="minorHAnsi"/>
+              <w:b w:val="0"/>
+              <w:bCs w:val="0"/>
+              <w:noProof/>
+              <w:sz w:val="22"/>
+              <w:szCs w:val="22"/>
+            </w:rPr>
+          </w:pPr>
+          <w:hyperlink w:anchor="_Toc121214966" w:history="1">
+            <w:r>
+              <w:rPr>
+                <w:rStyle w:val="Hyperlink"/>
+                <w:noProof/>
+              </w:rPr>
+              <w:t>Conclusion</w:t>
+            </w:r>
+            <w:r>
+              <w:rPr>
+                <w:noProof/>
+                <w:webHidden/>
+              </w:rPr>
+              <w:tab/>
+            </w:r>
+            <w:r>
+              <w:rPr>
+                <w:noProof/>
+                <w:webHidden/>
+              </w:rPr>
+              <w:fldChar w:fldCharType="begin"/>
+            </w:r>
+            <w:r>
+              <w:rPr>
+                <w:noProof/>
+                <w:webHidden/>
+              </w:rPr>
+              <w:instrText xml:space="preserve"> PAGEREF _Toc121214966 \h </w:instrText>
+            </w:r>
+            <w:r>
+              <w:rPr>
+                <w:noProof/>
+                <w:webHidden/>
+              </w:rPr>
+            </w:r>
+            <w:r>
+              <w:rPr>
+                <w:noProof/>
+                <w:webHidden/>
+              </w:rPr>
+              <w:fldChar w:fldCharType="separate"/>
+            </w:r>
+            <w:r>
+              <w:rPr>
+                <w:noProof/>
+                <w:webHidden/>
+              </w:rPr>
+              <w:t>1</w:t>
+            </w:r>
+            <w:r>
+              <w:rPr>
+                <w:noProof/>
+                <w:webHidden/>
+              </w:rPr>
+              <w:fldChar w:fldCharType="end"/>
+            </w:r>
+          </w:hyperlink>
+        </w:p>
+        <w:p>
+          <w:pPr>
+            <w:pStyle w:val="TOC2"/>
+            <w:tabs>
+              <w:tab w:val="right" w:leader="dot" w:pos="9350"/>
+            </w:tabs>
+            <w:rPr>
+              <w:rFonts w:asciiTheme="minorHAnsi" w:hAnsiTheme="minorHAnsi"/>
+              <w:b w:val="0"/>
+              <w:bCs w:val="0"/>
+              <w:noProof/>
+              <w:sz w:val="22"/>
+              <w:szCs w:val="22"/>
+            </w:rPr>
+          </w:pPr>
+          <w:hyperlink w:anchor="_Toc121214967" w:history="1">
+            <w:r>
+              <w:rPr>
+                <w:rStyle w:val="Hyperlink"/>
+                <w:noProof/>
+              </w:rPr>
+              <w:t>The template</w:t>
+            </w:r>
+            <w:r>
+              <w:rPr>
+                <w:noProof/>
+                <w:webHidden/>
+              </w:rPr>
+              <w:tab/>
+            </w:r>
+            <w:r>
+              <w:rPr>
+                <w:noProof/>
+                <w:webHidden/>
+              </w:rPr>
+              <w:fldChar w:fldCharType="begin"/>
+            </w:r>
+            <w:r>
+              <w:rPr>
+                <w:noProof/>
+                <w:webHidden/>
+              </w:rPr>
+              <w:instrText xml:space="preserve"> PAGEREF _Toc121214967 \h </w:instrText>
+            </w:r>
+            <w:r>
+              <w:rPr>
+                <w:noProof/>
+                <w:webHidden/>
+              </w:rPr>
+            </w:r>
+            <w:r>
+              <w:rPr>
+                <w:noProof/>
+                <w:webHidden/>
+              </w:rPr>
+              <w:fldChar w:fldCharType="separate"/>
+            </w:r>
+            <w:r>
+              <w:rPr>
+                <w:noProof/>
+                <w:webHidden/>
+              </w:rPr>
+              <w:t>1</w:t>
+            </w:r>
+            <w:r>
+              <w:rPr>
+                <w:noProof/>
+                <w:webHidden/>
+              </w:rPr>
+              <w:fldChar w:fldCharType="end"/>
+            </w:r>
+          </w:hyperlink>
+        </w:p>
+        <w:p>
+          <w:pPr>
+            <w:pStyle w:val="TOC2"/>
+            <w:tabs>
+              <w:tab w:val="right" w:leader="dot" w:pos="9350"/>
+            </w:tabs>
+            <w:rPr>
+              <w:rFonts w:asciiTheme="minorHAnsi" w:hAnsiTheme="minorHAnsi"/>
+              <w:b w:val="0"/>
+              <w:bCs w:val="0"/>
+              <w:noProof/>
+              <w:sz w:val="22"/>
+              <w:szCs w:val="22"/>
+            </w:rPr>
+          </w:pPr>
+          <w:hyperlink w:anchor="_Toc121214968" w:history="1">
+            <w:r>
+              <w:rPr>
+                <w:rStyle w:val="Hyperlink"/>
+                <w:noProof/>
+              </w:rPr>
               <w:t>Heading 2 example</w:t>
             </w:r>
             <w:r>
@@ -494,7 +699,7 @@
                 <w:noProof/>
                 <w:webHidden/>
               </w:rPr>
-              <w:instrText xml:space="preserve"> PAGEREF _Toc88580364 \h </w:instrText>
+              <w:instrText xml:space="preserve"> PAGEREF _Toc121214968 \h </w:instrText>
             </w:r>
             <w:r>
               <w:rPr>
@@ -514,7 +719,7 @@
                 <w:noProof/>
                 <w:webHidden/>
               </w:rPr>
-              <w:t>1</w:t>
+              <w:t>2</w:t>
             </w:r>
             <w:r>
               <w:rPr>
@@ -538,7 +743,7 @@
               <w:szCs w:val="22"/>
             </w:rPr>
           </w:pPr>
-          <w:hyperlink w:anchor="_Toc88580365" w:history="1">
+          <w:hyperlink w:anchor="_Toc121214969" w:history="1">
             <w:r>
               <w:rPr>
                 <w:rStyle w:val="Hyperlink"/>
@@ -565,7 +770,7 @@
                 <w:noProof/>
                 <w:webHidden/>
               </w:rPr>
-              <w:instrText xml:space="preserve"> PAGEREF _Toc88580365 \h </w:instrText>
+              <w:instrText xml:space="preserve"> PAGEREF _Toc121214969 \h </w:instrText>
             </w:r>
             <w:r>
               <w:rPr>
@@ -585,7 +790,7 @@
                 <w:noProof/>
                 <w:webHidden/>
               </w:rPr>
-              <w:t>1</w:t>
+              <w:t>2</w:t>
             </w:r>
             <w:r>
               <w:rPr>
@@ -612,7 +817,7 @@
               <w:szCs w:val="22"/>
             </w:rPr>
           </w:pPr>
-          <w:hyperlink w:anchor="_Toc88580366" w:history="1">
+          <w:hyperlink w:anchor="_Toc121214970" w:history="1">
             <w:r>
               <w:rPr>
                 <w:rStyle w:val="Hyperlink"/>
@@ -639,7 +844,7 @@
                 <w:noProof/>
                 <w:webHidden/>
               </w:rPr>
-              <w:instrText xml:space="preserve"> PAGEREF _Toc88580366 \h </w:instrText>
+              <w:instrText xml:space="preserve"> PAGEREF _Toc121214970 \h </w:instrText>
             </w:r>
             <w:r>
               <w:rPr>
@@ -659,7 +864,153 @@
                 <w:noProof/>
                 <w:webHidden/>
               </w:rPr>
-              <w:t>1</w:t>
+              <w:t>2</w:t>
+            </w:r>
+            <w:r>
+              <w:rPr>
+                <w:noProof/>
+                <w:webHidden/>
+              </w:rPr>
+              <w:fldChar w:fldCharType="end"/>
+            </w:r>
+          </w:hyperlink>
+        </w:p>
+        <w:p>
+          <w:pPr>
+            <w:pStyle w:val="TOC2"/>
+            <w:tabs>
+              <w:tab w:val="right" w:leader="dot" w:pos="9350"/>
+            </w:tabs>
+            <w:rPr>
+              <w:rFonts w:asciiTheme="minorHAnsi" w:hAnsiTheme="minorHAnsi"/>
+              <w:b w:val="0"/>
+              <w:bCs w:val="0"/>
+              <w:noProof/>
+              <w:sz w:val="22"/>
+              <w:szCs w:val="22"/>
+            </w:rPr>
+          </w:pPr>
+          <w:hyperlink w:anchor="_Toc121214971" w:history="1">
+            <w:r>
+              <w:rPr>
+                <w:rStyle w:val="Hyperlink"/>
+                <w:noProof/>
+              </w:rPr>
+              <w:t>Data Procurement</w:t>
+            </w:r>
+            <w:r>
+              <w:rPr>
+                <w:noProof/>
+                <w:webHidden/>
+              </w:rPr>
+              <w:tab/>
+            </w:r>
+            <w:r>
+              <w:rPr>
+                <w:noProof/>
+                <w:webHidden/>
+              </w:rPr>
+              <w:fldChar w:fldCharType="begin"/>
+            </w:r>
+            <w:r>
+              <w:rPr>
+                <w:noProof/>
+                <w:webHidden/>
+              </w:rPr>
+              <w:instrText xml:space="preserve"> PAGEREF _Toc121214971 \h </w:instrText>
+            </w:r>
+            <w:r>
+              <w:rPr>
+                <w:noProof/>
+                <w:webHidden/>
+              </w:rPr>
+            </w:r>
+            <w:r>
+              <w:rPr>
+                <w:noProof/>
+                <w:webHidden/>
+              </w:rPr>
+              <w:fldChar w:fldCharType="separate"/>
+            </w:r>
+            <w:r>
+              <w:rPr>
+                <w:noProof/>
+                <w:webHidden/>
+              </w:rPr>
+              <w:t>2</w:t>
+            </w:r>
+            <w:r>
+              <w:rPr>
+                <w:noProof/>
+                <w:webHidden/>
+              </w:rPr>
+              <w:fldChar w:fldCharType="end"/>
+            </w:r>
+          </w:hyperlink>
+        </w:p>
+        <w:p>
+          <w:pPr>
+            <w:pStyle w:val="TOC2"/>
+            <w:tabs>
+              <w:tab w:val="right" w:leader="dot" w:pos="9350"/>
+            </w:tabs>
+            <w:rPr>
+              <w:rFonts w:asciiTheme="minorHAnsi" w:hAnsiTheme="minorHAnsi"/>
+              <w:b w:val="0"/>
+              <w:bCs w:val="0"/>
+              <w:noProof/>
+              <w:sz w:val="22"/>
+              <w:szCs w:val="22"/>
+            </w:rPr>
+          </w:pPr>
+          <w:hyperlink w:anchor="_Toc121214972" w:history="1">
+            <w:r>
+              <w:rPr>
+                <w:rStyle w:val="Hyperlink"/>
+                <w:noProof/>
+              </w:rPr>
+              <w:t>Methodology</w:t>
+            </w:r>
+            <w:r>
+              <w:rPr>
+                <w:noProof/>
+                <w:webHidden/>
+              </w:rPr>
+              <w:tab/>
+            </w:r>
+            <w:r>
+              <w:rPr>
+                <w:noProof/>
+                <w:webHidden/>
+              </w:rPr>
+              <w:fldChar w:fldCharType="begin"/>
+            </w:r>
+            <w:r>
+              <w:rPr>
+                <w:noProof/>
+                <w:webHidden/>
+              </w:rPr>
+              <w:instrText xml:space="preserve"> PAGEREF _Toc121214972 \h </w:instrText>
+            </w:r>
+            <w:r>
+              <w:rPr>
+                <w:noProof/>
+                <w:webHidden/>
+              </w:rPr>
+            </w:r>
+            <w:r>
+              <w:rPr>
+                <w:noProof/>
+                <w:webHidden/>
+              </w:rPr>
+              <w:fldChar w:fldCharType="separate"/>
+            </w:r>
+            <w:r>
+              <w:rPr>
+                <w:noProof/>
+                <w:webHidden/>
+              </w:rPr>
+              <w:t>2</w:t>
             </w:r>
             <w:r>
               <w:rPr>
@@ -686,7 +1037,7 @@
               <w:szCs w:val="22"/>
             </w:rPr>
           </w:pPr>
-          <w:hyperlink w:anchor="_Toc88580367" w:history="1">
+          <w:hyperlink w:anchor="_Toc121214973" w:history="1">
             <w:r>
               <w:rPr>
                 <w:rStyle w:val="Hyperlink"/>
@@ -713,7 +1064,7 @@
                 <w:noProof/>
                 <w:webHidden/>
               </w:rPr>
-              <w:instrText xml:space="preserve"> PAGEREF _Toc88580367 \h </w:instrText>
+              <w:instrText xml:space="preserve"> PAGEREF _Toc121214973 \h </w:instrText>
             </w:r>
             <w:r>
               <w:rPr>
@@ -733,7 +1084,299 @@
                 <w:noProof/>
                 <w:webHidden/>
               </w:rPr>
-              <w:t>2</w:t>
+              <w:t>3</w:t>
+            </w:r>
+            <w:r>
+              <w:rPr>
+                <w:noProof/>
+                <w:webHidden/>
+              </w:rPr>
+              <w:fldChar w:fldCharType="end"/>
+            </w:r>
+          </w:hyperlink>
+        </w:p>
+        <w:p>
+          <w:pPr>
+            <w:pStyle w:val="TOC2"/>
+            <w:tabs>
+              <w:tab w:val="right" w:leader="dot" w:pos="9350"/>
+            </w:tabs>
+            <w:rPr>
+              <w:rFonts w:asciiTheme="minorHAnsi" w:hAnsiTheme="minorHAnsi"/>
+              <w:b w:val="0"/>
+              <w:bCs w:val="0"/>
+              <w:noProof/>
+              <w:sz w:val="22"/>
+              <w:szCs w:val="22"/>
+            </w:rPr>
+          </w:pPr>
+          <w:hyperlink w:anchor="_Toc121214974" w:history="1">
+            <w:r>
+              <w:rPr>
+                <w:rStyle w:val="Hyperlink"/>
+                <w:noProof/>
+              </w:rPr>
+              <w:t>Objective and Hypothesis</w:t>
+            </w:r>
+            <w:r>
+              <w:rPr>
+                <w:noProof/>
+                <w:webHidden/>
+              </w:rPr>
+              <w:tab/>
+            </w:r>
+            <w:r>
+              <w:rPr>
+                <w:noProof/>
+                <w:webHidden/>
+              </w:rPr>
+              <w:fldChar w:fldCharType="begin"/>
+            </w:r>
+            <w:r>
+              <w:rPr>
+                <w:noProof/>
+                <w:webHidden/>
+              </w:rPr>
+              <w:instrText xml:space="preserve"> PAGEREF _Toc121214974 \h </w:instrText>
+            </w:r>
+            <w:r>
+              <w:rPr>
+                <w:noProof/>
+                <w:webHidden/>
+              </w:rPr>
+            </w:r>
+            <w:r>
+              <w:rPr>
+                <w:noProof/>
+                <w:webHidden/>
+              </w:rPr>
+              <w:fldChar w:fldCharType="separate"/>
+            </w:r>
+            <w:r>
+              <w:rPr>
+                <w:noProof/>
+                <w:webHidden/>
+              </w:rPr>
+              <w:t>4</w:t>
+            </w:r>
+            <w:r>
+              <w:rPr>
+                <w:noProof/>
+                <w:webHidden/>
+              </w:rPr>
+              <w:fldChar w:fldCharType="end"/>
+            </w:r>
+          </w:hyperlink>
+        </w:p>
+        <w:p>
+          <w:pPr>
+            <w:pStyle w:val="TOC2"/>
+            <w:tabs>
+              <w:tab w:val="right" w:leader="dot" w:pos="9350"/>
+            </w:tabs>
+            <w:rPr>
+              <w:rFonts w:asciiTheme="minorHAnsi" w:hAnsiTheme="minorHAnsi"/>
+              <w:b w:val="0"/>
+              <w:bCs w:val="0"/>
+              <w:noProof/>
+              <w:sz w:val="22"/>
+              <w:szCs w:val="22"/>
+            </w:rPr>
+          </w:pPr>
+          <w:hyperlink w:anchor="_Toc121214975" w:history="1">
+            <w:r>
+              <w:rPr>
+                <w:rStyle w:val="Hyperlink"/>
+                <w:noProof/>
+              </w:rPr>
+              <w:t>Data Insights</w:t>
+            </w:r>
+            <w:r>
+              <w:rPr>
+                <w:noProof/>
+                <w:webHidden/>
+              </w:rPr>
+              <w:tab/>
+            </w:r>
+            <w:r>
+              <w:rPr>
+                <w:noProof/>
+                <w:webHidden/>
+              </w:rPr>
+              <w:fldChar w:fldCharType="begin"/>
+            </w:r>
+            <w:r>
+              <w:rPr>
+                <w:noProof/>
+                <w:webHidden/>
+              </w:rPr>
+              <w:instrText xml:space="preserve"> PAGEREF _Toc121214975 \h </w:instrText>
+            </w:r>
+            <w:r>
+              <w:rPr>
+                <w:noProof/>
+                <w:webHidden/>
+              </w:rPr>
+            </w:r>
+            <w:r>
+              <w:rPr>
+                <w:noProof/>
+                <w:webHidden/>
+              </w:rPr>
+              <w:fldChar w:fldCharType="separate"/>
+            </w:r>
+            <w:r>
+              <w:rPr>
+                <w:noProof/>
+                <w:webHidden/>
+              </w:rPr>
+              <w:t>5</w:t>
+            </w:r>
+            <w:r>
+              <w:rPr>
+                <w:noProof/>
+                <w:webHidden/>
+              </w:rPr>
+              <w:fldChar w:fldCharType="end"/>
+            </w:r>
+          </w:hyperlink>
+        </w:p>
+        <w:p>
+          <w:pPr>
+            <w:pStyle w:val="TOC2"/>
+            <w:tabs>
+              <w:tab w:val="right" w:leader="dot" w:pos="9350"/>
+            </w:tabs>
+            <w:rPr>
+              <w:rFonts w:asciiTheme="minorHAnsi" w:hAnsiTheme="minorHAnsi"/>
+              <w:b w:val="0"/>
+              <w:bCs w:val="0"/>
+              <w:noProof/>
+              <w:sz w:val="22"/>
+              <w:szCs w:val="22"/>
+            </w:rPr>
+          </w:pPr>
+          <w:hyperlink w:anchor="_Toc121214976" w:history="1">
+            <w:r>
+              <w:rPr>
+                <w:rStyle w:val="Hyperlink"/>
+                <w:noProof/>
+              </w:rPr>
+              <w:t>Statistical Significance</w:t>
+            </w:r>
+            <w:r>
+              <w:rPr>
+                <w:noProof/>
+                <w:webHidden/>
+              </w:rPr>
+              <w:tab/>
+            </w:r>
+            <w:r>
+              <w:rPr>
+                <w:noProof/>
+                <w:webHidden/>
+              </w:rPr>
+              <w:fldChar w:fldCharType="begin"/>
+            </w:r>
+            <w:r>
+              <w:rPr>
+                <w:noProof/>
+                <w:webHidden/>
+              </w:rPr>
+              <w:instrText xml:space="preserve"> PAGEREF _Toc121214976 \h </w:instrText>
+            </w:r>
+            <w:r>
+              <w:rPr>
+                <w:noProof/>
+                <w:webHidden/>
+              </w:rPr>
+            </w:r>
+            <w:r>
+              <w:rPr>
+                <w:noProof/>
+                <w:webHidden/>
+              </w:rPr>
+              <w:fldChar w:fldCharType="separate"/>
+            </w:r>
+            <w:r>
+              <w:rPr>
+                <w:noProof/>
+                <w:webHidden/>
+              </w:rPr>
+              <w:t>5</w:t>
+            </w:r>
+            <w:r>
+              <w:rPr>
+                <w:noProof/>
+                <w:webHidden/>
+              </w:rPr>
+              <w:fldChar w:fldCharType="end"/>
+            </w:r>
+          </w:hyperlink>
+        </w:p>
+        <w:p>
+          <w:pPr>
+            <w:pStyle w:val="TOC2"/>
+            <w:tabs>
+              <w:tab w:val="right" w:leader="dot" w:pos="9350"/>
+            </w:tabs>
+            <w:rPr>
+              <w:rFonts w:asciiTheme="minorHAnsi" w:hAnsiTheme="minorHAnsi"/>
+              <w:b w:val="0"/>
+              <w:bCs w:val="0"/>
+              <w:noProof/>
+              <w:sz w:val="22"/>
+              <w:szCs w:val="22"/>
+            </w:rPr>
+          </w:pPr>
+          <w:hyperlink w:anchor="_Toc121214977" w:history="1">
+            <w:r>
+              <w:rPr>
+                <w:rStyle w:val="Hyperlink"/>
+                <w:noProof/>
+              </w:rPr>
+              <w:t>Application</w:t>
+            </w:r>
+            <w:r>
+              <w:rPr>
+                <w:noProof/>
+                <w:webHidden/>
+              </w:rPr>
+              <w:tab/>
+            </w:r>
+            <w:r>
+              <w:rPr>
+                <w:noProof/>
+                <w:webHidden/>
+              </w:rPr>
+              <w:fldChar w:fldCharType="begin"/>
+            </w:r>
+            <w:r>
+              <w:rPr>
+                <w:noProof/>
+                <w:webHidden/>
+              </w:rPr>
+              <w:instrText xml:space="preserve"> PAGEREF _Toc121214977 \h </w:instrText>
+            </w:r>
+            <w:r>
+              <w:rPr>
+                <w:noProof/>
+                <w:webHidden/>
+              </w:rPr>
+            </w:r>
+            <w:r>
+              <w:rPr>
+                <w:noProof/>
+                <w:webHidden/>
+              </w:rPr>
+              <w:fldChar w:fldCharType="separate"/>
+            </w:r>
+            <w:r>
+              <w:rPr>
+                <w:noProof/>
+                <w:webHidden/>
+              </w:rPr>
+              <w:t>5</w:t>
             </w:r>
             <w:r>
               <w:rPr>
@@ -760,7 +1403,7 @@
               <w:szCs w:val="22"/>
             </w:rPr>
           </w:pPr>
-          <w:hyperlink w:anchor="_Toc88580368" w:history="1">
+          <w:hyperlink w:anchor="_Toc121214978" w:history="1">
             <w:r>
               <w:rPr>
                 <w:rStyle w:val="Hyperlink"/>
@@ -787,7 +1430,7 @@
                 <w:noProof/>
                 <w:webHidden/>
               </w:rPr>
-              <w:instrText xml:space="preserve"> PAGEREF _Toc88580368 \h </w:instrText>
+              <w:instrText xml:space="preserve"> PAGEREF _Toc121214978 \h </w:instrText>
             </w:r>
             <w:r>
               <w:rPr>
@@ -807,7 +1450,7 @@
                 <w:noProof/>
                 <w:webHidden/>
               </w:rPr>
-              <w:t>3</w:t>
+              <w:t>5</w:t>
             </w:r>
             <w:r>
               <w:rPr>
@@ -1019,7 +1662,7 @@
       <w:pPr>
         <w:pStyle w:val="Heading1"/>
       </w:pPr>
-      <w:bookmarkStart w:id="1" w:name="_Toc88580361"/>
+      <w:bookmarkStart w:id="1" w:name="_Toc121214962"/>
       <w:r>
         <w:lastRenderedPageBreak/>
         <w:t>Introduction</w:t>
@@ -1030,7 +1673,7 @@
       <w:pPr>
         <w:pStyle w:val="Heading2"/>
       </w:pPr>
-      <w:bookmarkStart w:id="2" w:name="_Toc88580362"/>
+      <w:bookmarkStart w:id="2" w:name="_Toc121214963"/>
       <w:r>
         <w:t>What goes in the introduction?</w:t>
       </w:r>
@@ -1048,12 +1691,14 @@
           <w:color w:val="0070C0"/>
         </w:rPr>
       </w:pPr>
+      <w:bookmarkStart w:id="3" w:name="_Toc121214964"/>
       <w:r>
         <w:rPr>
           <w:color w:val="0070C0"/>
         </w:rPr>
         <w:t>Conventional Wisdom</w:t>
       </w:r>
+      <w:bookmarkEnd w:id="3"/>
     </w:p>
     <w:p>
       <w:pPr>
@@ -1249,12 +1894,14 @@
           <w:color w:val="0070C0"/>
         </w:rPr>
       </w:pPr>
+      <w:bookmarkStart w:id="4" w:name="_Toc121214965"/>
       <w:r>
         <w:rPr>
           <w:color w:val="0070C0"/>
         </w:rPr>
         <w:t>Relevance</w:t>
       </w:r>
+      <w:bookmarkEnd w:id="4"/>
     </w:p>
     <w:p>
       <w:pPr>
@@ -1330,12 +1977,14 @@
           <w:color w:val="0070C0"/>
         </w:rPr>
       </w:pPr>
+      <w:bookmarkStart w:id="5" w:name="_Toc121214966"/>
       <w:r>
         <w:rPr>
           <w:color w:val="0070C0"/>
         </w:rPr>
         <w:t>Conclusion</w:t>
       </w:r>
+      <w:bookmarkEnd w:id="5"/>
     </w:p>
     <w:p>
       <w:pPr>
@@ -1384,11 +2033,11 @@
       <w:pPr>
         <w:pStyle w:val="Heading2"/>
       </w:pPr>
-      <w:bookmarkStart w:id="3" w:name="_Toc88580363"/>
+      <w:bookmarkStart w:id="6" w:name="_Toc121214967"/>
       <w:r>
         <w:t>The template</w:t>
       </w:r>
-      <w:bookmarkEnd w:id="3"/>
+      <w:bookmarkEnd w:id="6"/>
     </w:p>
     <w:p>
       <w:r>
@@ -1463,7 +2112,6 @@
     </w:p>
     <w:p>
       <w:r>
-        <w:lastRenderedPageBreak/>
         <w:t>Your report must have the headings</w:t>
       </w:r>
       <w:r>
@@ -1488,21 +2136,21 @@
       <w:pPr>
         <w:pStyle w:val="Heading2"/>
       </w:pPr>
-      <w:bookmarkStart w:id="4" w:name="_Toc88580364"/>
+      <w:bookmarkStart w:id="7" w:name="_Toc121214968"/>
       <w:r>
         <w:t>Heading 2 example</w:t>
       </w:r>
-      <w:bookmarkEnd w:id="4"/>
+      <w:bookmarkEnd w:id="7"/>
     </w:p>
     <w:p>
       <w:pPr>
         <w:pStyle w:val="Heading3"/>
       </w:pPr>
-      <w:bookmarkStart w:id="5" w:name="_Toc88580365"/>
+      <w:bookmarkStart w:id="8" w:name="_Toc121214969"/>
       <w:r>
         <w:t>Heading 3 example</w:t>
       </w:r>
-      <w:bookmarkEnd w:id="5"/>
+      <w:bookmarkEnd w:id="8"/>
     </w:p>
     <w:p>
       <w:pPr>
@@ -1544,422 +2192,350 @@
       <w:pPr>
         <w:pStyle w:val="Heading1"/>
       </w:pPr>
-      <w:bookmarkStart w:id="6" w:name="_Toc88580366"/>
+      <w:bookmarkStart w:id="9" w:name="_Toc121214970"/>
       <w:r>
         <w:t>Method and data</w:t>
       </w:r>
-      <w:bookmarkEnd w:id="6"/>
+      <w:bookmarkEnd w:id="9"/>
     </w:p>
     <w:p>
-      <w:r>
-        <w:t xml:space="preserve">In the method and data section, make a complete </w:t>
-      </w:r>
-      <w:r>
-        <w:t>description</w:t>
-      </w:r>
-      <w:r>
-        <w:t xml:space="preserve"> of the data you </w:t>
-      </w:r>
-      <w:r>
-        <w:t>analyzed</w:t>
-      </w:r>
-      <w:r>
-        <w:t xml:space="preserve">, and the sources. </w:t>
-      </w:r>
-      <w:r>
-        <w:t xml:space="preserve">The reader needs this information because the reader wants to know how </w:t>
-      </w:r>
-      <w:r>
-        <w:t>generalizable</w:t>
-      </w:r>
-      <w:r>
-        <w:t xml:space="preserve"> the results are. Everyone’s project is different so interpret the description below in the context of your project.</w:t>
+      <w:pPr>
+        <w:pStyle w:val="Heading2"/>
+      </w:pPr>
+      <w:r>
+        <w:t>Template</w:t>
       </w:r>
     </w:p>
     <w:p>
       <w:r>
-        <w:t xml:space="preserve">Tell the reader how many companies you </w:t>
+        <w:t xml:space="preserve">In the method and data section, make a complete </w:t>
+      </w:r>
+      <w:r>
+        <w:t>description</w:t>
+      </w:r>
+      <w:r>
+        <w:t xml:space="preserve"> of the data you </w:t>
       </w:r>
       <w:r>
         <w:t>analyzed</w:t>
       </w:r>
       <w:r>
-        <w:t xml:space="preserve">, and over what time period. Tell the reader how many days, weeks, months, or years or data you </w:t>
-      </w:r>
-      <w:r>
-        <w:t>analyzed</w:t>
-      </w:r>
-      <w:r>
-        <w:t xml:space="preserve"> (this varies by project) and what the overall number of observations are. For example, if you had annual data, Apple 2020 and Apple 2019 represent two observations. </w:t>
-      </w:r>
-      <w:r>
-        <w:t xml:space="preserve">The reader can determine whether results from 1980 are relevant for decision-making in 2021. Address whether your sample is of companies currently trading, or also includes inactive companies. Address whether other filters were applied, e.g. index membership, analyst coverage, market </w:t>
-      </w:r>
-      <w:r>
-        <w:t>capitalization</w:t>
-      </w:r>
-      <w:r>
-        <w:t xml:space="preserve"> cut-off, sales cut-off. Address the industry coverage.</w:t>
+        <w:t xml:space="preserve">, and the sources. </w:t>
+      </w:r>
+      <w:r>
+        <w:t xml:space="preserve">The reader needs this information because the reader wants to know how </w:t>
+      </w:r>
+      <w:r>
+        <w:t>generalizable</w:t>
+      </w:r>
+      <w:r>
+        <w:t xml:space="preserve"> the results are. Everyone’s project is different so interpret the description below in the context of your project.</w:t>
       </w:r>
     </w:p>
     <w:p>
       <w:r>
-        <w:t>Tell the reader what your research method is. Often we write reports with separate method and data sections. But in your case, the report is only five pages, and it is challenging for you to write separate method and data sections. If is easier write the method in the same section as you use to describe the data.</w:t>
+        <w:t xml:space="preserve">Tell the reader how many companies you </w:t>
+      </w:r>
+      <w:r>
+        <w:t>analyzed</w:t>
+      </w:r>
+      <w:r>
+        <w:t xml:space="preserve">, and over what time period. Tell the reader how many days, weeks, months, or years or data you </w:t>
+      </w:r>
+      <w:r>
+        <w:t>analyzed</w:t>
+      </w:r>
+      <w:r>
+        <w:t xml:space="preserve"> (this varies by project) and what the overall number of observations are. For example, if you had annual data, Apple 2020 and Apple 2019 represent two observations. </w:t>
+      </w:r>
+      <w:r>
+        <w:t xml:space="preserve">The reader can determine whether results from 1980 are relevant for decision-making in 2021. Address whether your sample is of companies currently trading, or also includes inactive companies. Address whether other filters were applied, e.g. index membership, analyst coverage, market </w:t>
+      </w:r>
+      <w:r>
+        <w:t>capitalization</w:t>
+      </w:r>
+      <w:r>
+        <w:t xml:space="preserve"> cut-off, sales cut-off. Address the industry coverage.</w:t>
       </w:r>
     </w:p>
     <w:p>
-      <w:pPr>
-        <w:pStyle w:val="Heading2"/>
-        <w:rPr>
-          <w:color w:val="0070C0"/>
-        </w:rPr>
-      </w:pPr>
-      <w:r>
-        <w:rPr>
-          <w:color w:val="0070C0"/>
-        </w:rPr>
-        <w:t>Data Procurement</w:t>
+      <w:r>
+        <w:t>Tell the reader what your research method is. Often we write reports with separate method and data sections. But in your case, the report is only five pages, and it is challenging for you to write separate method and data sections. If is easier write the method in the same section as you use to describe the data.</w:t>
       </w:r>
     </w:p>
     <w:p>
       <w:pPr>
-        <w:rPr>
-          <w:color w:val="0070C0"/>
-        </w:rPr>
-      </w:pPr>
-      <w:r>
-        <w:rPr>
-          <w:color w:val="0070C0"/>
-        </w:rPr>
-        <w:t>Due to the high cost of granular historical intraday ticker data</w:t>
-      </w:r>
-      <w:r>
-        <w:rPr>
-          <w:color w:val="0070C0"/>
-        </w:rPr>
-        <w:t xml:space="preserve"> containing bid/ask prices</w:t>
-      </w:r>
-      <w:r>
-        <w:rPr>
-          <w:color w:val="0070C0"/>
-        </w:rPr>
-        <w:t xml:space="preserve">, I am using </w:t>
-      </w:r>
-      <w:r>
-        <w:rPr>
-          <w:color w:val="0070C0"/>
-        </w:rPr>
-        <w:t>a</w:t>
-      </w:r>
-      <w:r>
-        <w:rPr>
-          <w:color w:val="0070C0"/>
-        </w:rPr>
-        <w:t xml:space="preserve"> popular ETF </w:t>
-      </w:r>
-      <w:r>
-        <w:rPr>
-          <w:color w:val="0070C0"/>
-        </w:rPr>
-        <w:t>(</w:t>
-      </w:r>
-      <w:r>
-        <w:rPr>
-          <w:color w:val="0070C0"/>
-        </w:rPr>
-        <w:t xml:space="preserve">ticker </w:t>
-      </w:r>
-      <w:r>
-        <w:rPr>
-          <w:color w:val="0070C0"/>
-        </w:rPr>
-        <w:t>IVE</w:t>
-      </w:r>
-      <w:r>
-        <w:rPr>
-          <w:color w:val="0070C0"/>
-        </w:rPr>
-        <w:t xml:space="preserve">, the </w:t>
-      </w:r>
-      <w:r>
-        <w:rPr>
-          <w:color w:val="0070C0"/>
-        </w:rPr>
-        <w:t xml:space="preserve">iShares S&amp;P 500 Value ETF) </w:t>
-      </w:r>
-      <w:r>
-        <w:rPr>
-          <w:color w:val="0070C0"/>
-        </w:rPr>
-        <w:t>as a case study</w:t>
-      </w:r>
-      <w:r>
-        <w:rPr>
-          <w:color w:val="0070C0"/>
-        </w:rPr>
-        <w:t xml:space="preserve">. The results can loosely be generalized to other similar ETFs. I downloaded a dataset from </w:t>
-      </w:r>
-      <w:r>
-        <w:rPr>
-          <w:color w:val="0070C0"/>
-        </w:rPr>
-        <w:t>K</w:t>
-      </w:r>
-      <w:r>
-        <w:rPr>
-          <w:color w:val="0070C0"/>
-        </w:rPr>
-        <w:t xml:space="preserve">ibot for the IVE ETF with second timestamps, dates, </w:t>
-      </w:r>
-      <w:r>
-        <w:rPr>
-          <w:color w:val="0070C0"/>
-        </w:rPr>
-        <w:t>close price</w:t>
-      </w:r>
-      <w:r>
-        <w:rPr>
-          <w:color w:val="0070C0"/>
-        </w:rPr>
-        <w:t>s</w:t>
-      </w:r>
-      <w:r>
-        <w:rPr>
-          <w:color w:val="0070C0"/>
-        </w:rPr>
-        <w:t xml:space="preserve">, </w:t>
-      </w:r>
-      <w:r>
-        <w:rPr>
-          <w:color w:val="0070C0"/>
-        </w:rPr>
-        <w:t xml:space="preserve">bid and ask prices, and volumes. </w:t>
-      </w:r>
-      <w:r>
-        <w:rPr>
-          <w:color w:val="0070C0"/>
-        </w:rPr>
-        <w:t>Kibot’s data is NBBO (National Best Bid and Offer) and is taken from multiple exchanges and ECNs</w:t>
-      </w:r>
-      <w:r>
-        <w:rPr>
-          <w:color w:val="0070C0"/>
-        </w:rPr>
-        <w:t>, making it relatively trustworthy</w:t>
-      </w:r>
-      <w:r>
-        <w:rPr>
-          <w:color w:val="0070C0"/>
-        </w:rPr>
-        <w:t xml:space="preserve">. </w:t>
-      </w:r>
-      <w:r>
-        <w:rPr>
-          <w:color w:val="0070C0"/>
-        </w:rPr>
-        <w:t xml:space="preserve">The data </w:t>
-      </w:r>
-      <w:r>
-        <w:rPr>
-          <w:color w:val="0070C0"/>
-        </w:rPr>
-        <w:t>span</w:t>
-      </w:r>
-      <w:r>
-        <w:rPr>
-          <w:color w:val="0070C0"/>
-        </w:rPr>
-        <w:t>s</w:t>
-      </w:r>
-      <w:r>
-        <w:rPr>
-          <w:color w:val="0070C0"/>
-        </w:rPr>
-        <w:t xml:space="preserve"> </w:t>
-      </w:r>
-      <w:r>
-        <w:rPr>
-          <w:color w:val="0070C0"/>
-        </w:rPr>
-        <w:t>4</w:t>
-      </w:r>
-      <w:r>
-        <w:rPr>
-          <w:color w:val="0070C0"/>
-        </w:rPr>
-        <w:t>,</w:t>
-      </w:r>
-      <w:r>
-        <w:rPr>
-          <w:color w:val="0070C0"/>
-        </w:rPr>
-        <w:t>810 days (of which 3</w:t>
-      </w:r>
-      <w:r>
-        <w:rPr>
-          <w:color w:val="0070C0"/>
-        </w:rPr>
-        <w:t>,</w:t>
-      </w:r>
-      <w:r>
-        <w:rPr>
-          <w:color w:val="0070C0"/>
-        </w:rPr>
-        <w:t xml:space="preserve">316 </w:t>
-      </w:r>
-      <w:r>
-        <w:rPr>
-          <w:color w:val="0070C0"/>
-        </w:rPr>
-        <w:t>had transactions</w:t>
-      </w:r>
-      <w:r>
-        <w:rPr>
-          <w:color w:val="0070C0"/>
-        </w:rPr>
-        <w:t xml:space="preserve">) </w:t>
-      </w:r>
-      <w:r>
-        <w:rPr>
-          <w:color w:val="0070C0"/>
-        </w:rPr>
-        <w:t xml:space="preserve">from </w:t>
-      </w:r>
-      <w:r>
-        <w:rPr>
-          <w:color w:val="0070C0"/>
-        </w:rPr>
-        <w:t>09/28/2009</w:t>
-      </w:r>
-      <w:r>
-        <w:rPr>
-          <w:color w:val="0070C0"/>
-        </w:rPr>
-        <w:t xml:space="preserve"> to </w:t>
-      </w:r>
-      <w:r>
-        <w:rPr>
-          <w:color w:val="0070C0"/>
-        </w:rPr>
-        <w:t>11/28/2022 and</w:t>
-      </w:r>
-      <w:r>
-        <w:rPr>
-          <w:color w:val="0070C0"/>
-        </w:rPr>
-        <w:t xml:space="preserve"> contain</w:t>
-      </w:r>
-      <w:r>
-        <w:rPr>
-          <w:color w:val="0070C0"/>
-        </w:rPr>
-        <w:t>s</w:t>
-      </w:r>
-      <w:r>
-        <w:rPr>
-          <w:color w:val="0070C0"/>
-        </w:rPr>
-        <w:t xml:space="preserve"> 10.4 million entries. </w:t>
-      </w:r>
+        <w:pStyle w:val="Heading2"/>
+        <w:rPr>
+          <w:color w:val="0070C0"/>
+        </w:rPr>
+      </w:pPr>
+      <w:bookmarkStart w:id="10" w:name="_Toc121214971"/>
+      <w:r>
+        <w:rPr>
+          <w:color w:val="0070C0"/>
+        </w:rPr>
+        <w:t>Data Procurement</w:t>
+      </w:r>
+      <w:bookmarkEnd w:id="10"/>
     </w:p>
     <w:p>
       <w:pPr>
-        <w:pStyle w:val="Heading2"/>
-        <w:rPr>
-          <w:color w:val="0070C0"/>
-        </w:rPr>
-      </w:pPr>
-      <w:r>
-        <w:rPr>
-          <w:color w:val="0070C0"/>
-        </w:rPr>
-        <w:t>Methodology</w:t>
+        <w:rPr>
+          <w:color w:val="0070C0"/>
+        </w:rPr>
+      </w:pPr>
+      <w:r>
+        <w:rPr>
+          <w:color w:val="0070C0"/>
+        </w:rPr>
+        <w:t>Due to the high cost of granular historical intraday ticker data</w:t>
+      </w:r>
+      <w:r>
+        <w:rPr>
+          <w:color w:val="0070C0"/>
+        </w:rPr>
+        <w:t xml:space="preserve"> containing bid/ask prices</w:t>
+      </w:r>
+      <w:r>
+        <w:rPr>
+          <w:color w:val="0070C0"/>
+        </w:rPr>
+        <w:t xml:space="preserve">, I am using </w:t>
+      </w:r>
+      <w:r>
+        <w:rPr>
+          <w:color w:val="0070C0"/>
+        </w:rPr>
+        <w:t>a</w:t>
+      </w:r>
+      <w:r>
+        <w:rPr>
+          <w:color w:val="0070C0"/>
+        </w:rPr>
+        <w:t xml:space="preserve"> popular ETF </w:t>
+      </w:r>
+      <w:r>
+        <w:rPr>
+          <w:color w:val="0070C0"/>
+        </w:rPr>
+        <w:t>(</w:t>
+      </w:r>
+      <w:r>
+        <w:rPr>
+          <w:color w:val="0070C0"/>
+        </w:rPr>
+        <w:t xml:space="preserve">ticker </w:t>
+      </w:r>
+      <w:r>
+        <w:rPr>
+          <w:color w:val="0070C0"/>
+        </w:rPr>
+        <w:t>IVE</w:t>
+      </w:r>
+      <w:r>
+        <w:rPr>
+          <w:color w:val="0070C0"/>
+        </w:rPr>
+        <w:t xml:space="preserve">, the </w:t>
+      </w:r>
+      <w:r>
+        <w:rPr>
+          <w:color w:val="0070C0"/>
+        </w:rPr>
+        <w:t xml:space="preserve">iShares S&amp;P 500 Value ETF) </w:t>
+      </w:r>
+      <w:r>
+        <w:rPr>
+          <w:color w:val="0070C0"/>
+        </w:rPr>
+        <w:t>as a case study</w:t>
+      </w:r>
+      <w:r>
+        <w:rPr>
+          <w:color w:val="0070C0"/>
+        </w:rPr>
+        <w:t xml:space="preserve">. The results can loosely be generalized to other similar ETFs. I downloaded a dataset from </w:t>
+      </w:r>
+      <w:r>
+        <w:rPr>
+          <w:color w:val="0070C0"/>
+        </w:rPr>
+        <w:t>K</w:t>
+      </w:r>
+      <w:r>
+        <w:rPr>
+          <w:color w:val="0070C0"/>
+        </w:rPr>
+        <w:t xml:space="preserve">ibot for the IVE ETF with second timestamps, dates, </w:t>
+      </w:r>
+      <w:r>
+        <w:rPr>
+          <w:color w:val="0070C0"/>
+        </w:rPr>
+        <w:t>close price</w:t>
+      </w:r>
+      <w:r>
+        <w:rPr>
+          <w:color w:val="0070C0"/>
+        </w:rPr>
+        <w:t>s</w:t>
+      </w:r>
+      <w:r>
+        <w:rPr>
+          <w:color w:val="0070C0"/>
+        </w:rPr>
+        <w:t xml:space="preserve">, </w:t>
+      </w:r>
+      <w:r>
+        <w:rPr>
+          <w:color w:val="0070C0"/>
+        </w:rPr>
+        <w:t xml:space="preserve">bid and ask prices, and volumes. </w:t>
+      </w:r>
+      <w:r>
+        <w:rPr>
+          <w:color w:val="0070C0"/>
+        </w:rPr>
+        <w:t>Kibot’s data is NBBO (National Best Bid and Offer) and is taken from multiple exchanges and ECNs</w:t>
+      </w:r>
+      <w:r>
+        <w:rPr>
+          <w:color w:val="0070C0"/>
+        </w:rPr>
+        <w:t>, making it relatively trustworthy</w:t>
+      </w:r>
+      <w:r>
+        <w:rPr>
+          <w:color w:val="0070C0"/>
+        </w:rPr>
+        <w:t xml:space="preserve">. </w:t>
+      </w:r>
+      <w:r>
+        <w:rPr>
+          <w:color w:val="0070C0"/>
+        </w:rPr>
+        <w:t xml:space="preserve">The data </w:t>
+      </w:r>
+      <w:r>
+        <w:rPr>
+          <w:color w:val="0070C0"/>
+        </w:rPr>
+        <w:t>span</w:t>
+      </w:r>
+      <w:r>
+        <w:rPr>
+          <w:color w:val="0070C0"/>
+        </w:rPr>
+        <w:t>s</w:t>
+      </w:r>
+      <w:r>
+        <w:rPr>
+          <w:color w:val="0070C0"/>
+        </w:rPr>
+        <w:t xml:space="preserve"> </w:t>
+      </w:r>
+      <w:r>
+        <w:rPr>
+          <w:color w:val="0070C0"/>
+        </w:rPr>
+        <w:t>4</w:t>
+      </w:r>
+      <w:r>
+        <w:rPr>
+          <w:color w:val="0070C0"/>
+        </w:rPr>
+        <w:t>,</w:t>
+      </w:r>
+      <w:r>
+        <w:rPr>
+          <w:color w:val="0070C0"/>
+        </w:rPr>
+        <w:t>810 days (of which 3</w:t>
+      </w:r>
+      <w:r>
+        <w:rPr>
+          <w:color w:val="0070C0"/>
+        </w:rPr>
+        <w:t>,</w:t>
+      </w:r>
+      <w:r>
+        <w:rPr>
+          <w:color w:val="0070C0"/>
+        </w:rPr>
+        <w:t xml:space="preserve">316 </w:t>
+      </w:r>
+      <w:r>
+        <w:rPr>
+          <w:color w:val="0070C0"/>
+        </w:rPr>
+        <w:t>had transactions</w:t>
+      </w:r>
+      <w:r>
+        <w:rPr>
+          <w:color w:val="0070C0"/>
+        </w:rPr>
+        <w:t xml:space="preserve">) </w:t>
+      </w:r>
+      <w:r>
+        <w:rPr>
+          <w:color w:val="0070C0"/>
+        </w:rPr>
+        <w:t xml:space="preserve">from </w:t>
+      </w:r>
+      <w:r>
+        <w:rPr>
+          <w:color w:val="0070C0"/>
+        </w:rPr>
+        <w:t>09/28/2009</w:t>
+      </w:r>
+      <w:r>
+        <w:rPr>
+          <w:color w:val="0070C0"/>
+        </w:rPr>
+        <w:t xml:space="preserve"> to </w:t>
+      </w:r>
+      <w:r>
+        <w:rPr>
+          <w:color w:val="0070C0"/>
+        </w:rPr>
+        <w:t>11/28/2022 and</w:t>
+      </w:r>
+      <w:r>
+        <w:rPr>
+          <w:color w:val="0070C0"/>
+        </w:rPr>
+        <w:t xml:space="preserve"> contain</w:t>
+      </w:r>
+      <w:r>
+        <w:rPr>
+          <w:color w:val="0070C0"/>
+        </w:rPr>
+        <w:t>s</w:t>
+      </w:r>
+      <w:r>
+        <w:rPr>
+          <w:color w:val="0070C0"/>
+        </w:rPr>
+        <w:t xml:space="preserve"> 10.4 million entries. </w:t>
       </w:r>
     </w:p>
     <w:p>
       <w:pPr>
-        <w:rPr>
-          <w:color w:val="0070C0"/>
-        </w:rPr>
-      </w:pPr>
-      <w:r>
-        <w:rPr>
-          <w:color w:val="0070C0"/>
-        </w:rPr>
-        <w:t>My analysis</w:t>
-      </w:r>
-      <w:r>
-        <w:rPr>
-          <w:color w:val="0070C0"/>
-        </w:rPr>
-        <w:t xml:space="preserve"> involved the following steps</w:t>
-      </w:r>
-      <w:r>
-        <w:rPr>
-          <w:color w:val="0070C0"/>
-        </w:rPr>
-        <w:t>: load</w:t>
-      </w:r>
-      <w:r>
-        <w:rPr>
-          <w:color w:val="0070C0"/>
-        </w:rPr>
-        <w:t>ing</w:t>
-      </w:r>
-      <w:r>
-        <w:rPr>
-          <w:color w:val="0070C0"/>
-        </w:rPr>
-        <w:t xml:space="preserve"> data, clean</w:t>
-      </w:r>
-      <w:r>
-        <w:rPr>
-          <w:color w:val="0070C0"/>
-        </w:rPr>
-        <w:t>ing</w:t>
-      </w:r>
-      <w:r>
-        <w:rPr>
-          <w:color w:val="0070C0"/>
-        </w:rPr>
-        <w:t xml:space="preserve"> data, perform</w:t>
-      </w:r>
-      <w:r>
-        <w:rPr>
-          <w:color w:val="0070C0"/>
-        </w:rPr>
-        <w:t>ing</w:t>
-      </w:r>
-      <w:r>
-        <w:rPr>
-          <w:color w:val="0070C0"/>
-        </w:rPr>
-        <w:t xml:space="preserve"> calculations, then perform</w:t>
-      </w:r>
-      <w:r>
-        <w:rPr>
-          <w:color w:val="0070C0"/>
-        </w:rPr>
-        <w:t>ing</w:t>
-      </w:r>
-      <w:r>
-        <w:rPr>
-          <w:color w:val="0070C0"/>
-        </w:rPr>
-        <w:t xml:space="preserve"> grouping calculations and visualizations</w:t>
-      </w:r>
-      <w:r>
-        <w:rPr>
-          <w:color w:val="0070C0"/>
-        </w:rPr>
-        <w:t xml:space="preserve"> on several interval lengths</w:t>
-      </w:r>
-      <w:r>
-        <w:rPr>
-          <w:color w:val="0070C0"/>
-        </w:rPr>
-        <w:t>.</w:t>
-      </w:r>
+        <w:pStyle w:val="Heading2"/>
+        <w:rPr>
+          <w:color w:val="0070C0"/>
+        </w:rPr>
+      </w:pPr>
+      <w:bookmarkStart w:id="11" w:name="_Toc121214972"/>
+      <w:r>
+        <w:rPr>
+          <w:color w:val="0070C0"/>
+        </w:rPr>
+        <w:lastRenderedPageBreak/>
+        <w:t>Methodology</w:t>
+      </w:r>
+      <w:bookmarkEnd w:id="11"/>
     </w:p>
     <w:p>
       <w:pPr>
@@ -1971,25 +2547,79 @@
         <w:rPr>
           <w:color w:val="0070C0"/>
         </w:rPr>
-        <w:t>To clean the data, I removed all entries with NA values or 0’s for the prices. These would have skewed the distribution of data</w:t>
-      </w:r>
-      <w:r>
-        <w:rPr>
-          <w:color w:val="0070C0"/>
-        </w:rPr>
-        <w:t xml:space="preserve"> significantly to the left. I also removed all entries whose timestamp fell outside of the normal 9:30AM-4:00PM trading day, as there was significantly less trading volume outside of this range. Trading ETFs after hours is generally risky and would be unrepresentative of typical trading behavior. The final step of cleaning was to remove all rows with uncharacteristically high spreads to reduce noise in the data. I arbitrarily set an upper limit of the spread being 2% of the asset’s price. In total, I removed 19,624 entries with ‘bad’ data</w:t>
-      </w:r>
-      <w:r>
-        <w:rPr>
-          <w:color w:val="0070C0"/>
-        </w:rPr>
-        <w:t>, or 0.2% of the dataset</w:t>
-      </w:r>
-      <w:r>
-        <w:rPr>
-          <w:color w:val="0070C0"/>
-        </w:rPr>
-        <w:t xml:space="preserve">. </w:t>
+        <w:t>My analysis</w:t>
+      </w:r>
+      <w:r>
+        <w:rPr>
+          <w:color w:val="0070C0"/>
+        </w:rPr>
+        <w:t xml:space="preserve"> involved the following steps</w:t>
+      </w:r>
+      <w:r>
+        <w:rPr>
+          <w:color w:val="0070C0"/>
+        </w:rPr>
+        <w:t>: load</w:t>
+      </w:r>
+      <w:r>
+        <w:rPr>
+          <w:color w:val="0070C0"/>
+        </w:rPr>
+        <w:t>ing</w:t>
+      </w:r>
+      <w:r>
+        <w:rPr>
+          <w:color w:val="0070C0"/>
+        </w:rPr>
+        <w:t xml:space="preserve"> data, clean</w:t>
+      </w:r>
+      <w:r>
+        <w:rPr>
+          <w:color w:val="0070C0"/>
+        </w:rPr>
+        <w:t>ing</w:t>
+      </w:r>
+      <w:r>
+        <w:rPr>
+          <w:color w:val="0070C0"/>
+        </w:rPr>
+        <w:t xml:space="preserve"> data, perform</w:t>
+      </w:r>
+      <w:r>
+        <w:rPr>
+          <w:color w:val="0070C0"/>
+        </w:rPr>
+        <w:t>ing</w:t>
+      </w:r>
+      <w:r>
+        <w:rPr>
+          <w:color w:val="0070C0"/>
+        </w:rPr>
+        <w:t xml:space="preserve"> calculations, then perform</w:t>
+      </w:r>
+      <w:r>
+        <w:rPr>
+          <w:color w:val="0070C0"/>
+        </w:rPr>
+        <w:t>ing</w:t>
+      </w:r>
+      <w:r>
+        <w:rPr>
+          <w:color w:val="0070C0"/>
+        </w:rPr>
+        <w:t xml:space="preserve"> grouping calculations and visualizations</w:t>
+      </w:r>
+      <w:r>
+        <w:rPr>
+          <w:color w:val="0070C0"/>
+        </w:rPr>
+        <w:t xml:space="preserve"> on several interval lengths</w:t>
+      </w:r>
+      <w:r>
+        <w:rPr>
+          <w:color w:val="0070C0"/>
+        </w:rPr>
+        <w:t>.</w:t>
       </w:r>
     </w:p>
     <w:p>
@@ -2002,8 +2632,25 @@
         <w:rPr>
           <w:color w:val="0070C0"/>
         </w:rPr>
-        <w:lastRenderedPageBreak/>
-        <w:t xml:space="preserve">To perform calculations, I used the bid and ask fields to calculate absolute spread for each entry. Since the price of the ETF changes over the years, I normalized the spread at each timestamp by converting it to a percentage of the price at that time. </w:t>
+        <w:t>To clean the data, I removed all entries with NA values or 0’s for the prices. These would have skewed the distribution of data</w:t>
+      </w:r>
+      <w:r>
+        <w:rPr>
+          <w:color w:val="0070C0"/>
+        </w:rPr>
+        <w:t xml:space="preserve"> significantly to the left. I also removed all entries whose timestamp fell outside of the normal 9:30AM-4:00PM trading day, as there was significantly less trading volume outside of this range. Trading ETFs after hours is generally risky and would be unrepresentative of typical trading behavior. The final step of cleaning was to remove all rows with uncharacteristically high spreads to reduce noise in the data. I arbitrarily set an upper limit of the spread being 2% of the asset’s price. In total, I removed 19,624 entries with ‘bad’ data</w:t>
+      </w:r>
+      <w:r>
+        <w:rPr>
+          <w:color w:val="0070C0"/>
+        </w:rPr>
+        <w:t>, or 0.2% of the dataset</w:t>
+      </w:r>
+      <w:r>
+        <w:rPr>
+          <w:color w:val="0070C0"/>
+        </w:rPr>
+        <w:t xml:space="preserve">. </w:t>
       </w:r>
     </w:p>
     <w:p>
@@ -2016,13 +2663,7 @@
         <w:rPr>
           <w:color w:val="0070C0"/>
         </w:rPr>
-        <w:t xml:space="preserve">I then identified several (arbitrary) interval lengths: 1-minute, 5-minute, 20-minute, 30-minute, and 1-hour blocks. </w:t>
-      </w:r>
-      <w:r>
-        <w:rPr>
-          <w:color w:val="0070C0"/>
-        </w:rPr>
-        <w:t xml:space="preserve">I did not go below 1 minute because the data would be too granular and uneven, as large orders would cause spikes. Conversely, I did not go above 1 hour because there would not be enough blocks of time to visualize any trends, as a normal trading day only lasts 6.5 hours. </w:t>
+        <w:t xml:space="preserve">To perform calculations, I used the bid and ask fields to calculate absolute spread for each entry. Since the price of the ETF changes over the years, I normalized the spread at each timestamp by converting it to a percentage of the price at that time. </w:t>
       </w:r>
     </w:p>
     <w:p>
@@ -2035,97 +2676,13 @@
         <w:rPr>
           <w:color w:val="0070C0"/>
         </w:rPr>
-        <w:t>For each of these</w:t>
-      </w:r>
-      <w:r>
-        <w:rPr>
-          <w:color w:val="0070C0"/>
-        </w:rPr>
-        <w:t xml:space="preserve"> intervals</w:t>
-      </w:r>
-      <w:r>
-        <w:rPr>
-          <w:color w:val="0070C0"/>
-        </w:rPr>
-        <w:t>, I performed a group-by operation to classify spreads into ‘bins’ of the chosen interval length</w:t>
-      </w:r>
-      <w:r>
-        <w:rPr>
-          <w:color w:val="0070C0"/>
-        </w:rPr>
-        <w:t xml:space="preserve">, then took the mean for each ‘bin’. </w:t>
-      </w:r>
-      <w:r>
-        <w:rPr>
-          <w:color w:val="0070C0"/>
-        </w:rPr>
-        <w:t xml:space="preserve">I repeated </w:t>
-      </w:r>
-      <w:r>
-        <w:rPr>
-          <w:color w:val="0070C0"/>
-        </w:rPr>
-        <w:t>a similar</w:t>
-      </w:r>
-      <w:r>
-        <w:rPr>
-          <w:color w:val="0070C0"/>
-        </w:rPr>
-        <w:t xml:space="preserve"> process for </w:t>
-      </w:r>
-      <w:r>
-        <w:rPr>
-          <w:color w:val="0070C0"/>
-        </w:rPr>
-        <w:t>volumes and</w:t>
-      </w:r>
-      <w:r>
-        <w:rPr>
-          <w:color w:val="0070C0"/>
-        </w:rPr>
-        <w:t xml:space="preserve"> normalized </w:t>
-      </w:r>
-      <w:r>
-        <w:rPr>
-          <w:color w:val="0070C0"/>
-        </w:rPr>
-        <w:t>the bins’ sums</w:t>
-      </w:r>
-      <w:r>
-        <w:rPr>
-          <w:color w:val="0070C0"/>
-        </w:rPr>
-        <w:t xml:space="preserve"> to a percentage of the total trading day volume for </w:t>
-      </w:r>
-      <w:r>
-        <w:rPr>
-          <w:color w:val="0070C0"/>
-        </w:rPr>
-        <w:t>readability and unit consistency, as total volumes at times of the day across years was less useful</w:t>
-      </w:r>
-      <w:r>
-        <w:rPr>
-          <w:color w:val="0070C0"/>
-        </w:rPr>
-        <w:t xml:space="preserve">. </w:t>
-      </w:r>
-      <w:r>
-        <w:rPr>
-          <w:color w:val="0070C0"/>
-        </w:rPr>
-        <w:t>Plots were generated from the outputs</w:t>
-      </w:r>
-      <w:r>
-        <w:rPr>
-          <w:color w:val="0070C0"/>
-        </w:rPr>
-        <w:t xml:space="preserve"> measuring spread over the course of the trading day, volume over the course of the trading day, and correlation between volume and spread</w:t>
-      </w:r>
-      <w:r>
-        <w:rPr>
-          <w:color w:val="0070C0"/>
-        </w:rPr>
-        <w:t>.</w:t>
+        <w:t xml:space="preserve">I then identified several (arbitrary) interval lengths: 1-minute, 5-minute, 20-minute, 30-minute, and 1-hour blocks. </w:t>
+      </w:r>
+      <w:r>
+        <w:rPr>
+          <w:color w:val="0070C0"/>
+        </w:rPr>
+        <w:t xml:space="preserve">I did not go below 1 minute because the data would be too granular and uneven, as large orders would cause spikes. Conversely, I did not go above 1 hour because there would not be enough blocks of time to visualize any trends, as a normal trading day only lasts 6.5 hours. </w:t>
       </w:r>
     </w:p>
     <w:p>
@@ -2138,55 +2695,97 @@
         <w:rPr>
           <w:color w:val="0070C0"/>
         </w:rPr>
-        <w:t>Finally, I checked variance based on tertiary factors, such as year and month</w:t>
-      </w:r>
-      <w:r>
-        <w:rPr>
-          <w:color w:val="0070C0"/>
-        </w:rPr>
-        <w:t>, to see if seasonality affected spreads</w:t>
-      </w:r>
-      <w:r>
-        <w:rPr>
-          <w:color w:val="0070C0"/>
-        </w:rPr>
-        <w:t xml:space="preserve">. I performed a 2-level group-by operation on the tertiary factor and a chosen interval, </w:t>
-      </w:r>
-      <w:r>
-        <w:rPr>
-          <w:color w:val="0070C0"/>
-        </w:rPr>
-        <w:t>like</w:t>
-      </w:r>
-      <w:r>
-        <w:rPr>
-          <w:color w:val="0070C0"/>
-        </w:rPr>
-        <w:t xml:space="preserve"> before. From this, a grouped </w:t>
-      </w:r>
-      <w:r>
-        <w:rPr>
-          <w:color w:val="0070C0"/>
-        </w:rPr>
-        <w:t>bar chart</w:t>
-      </w:r>
-      <w:r>
-        <w:rPr>
-          <w:color w:val="0070C0"/>
-        </w:rPr>
-        <w:t xml:space="preserve"> was generated that showed changes in intraday spreads</w:t>
-      </w:r>
-      <w:r>
-        <w:rPr>
-          <w:color w:val="0070C0"/>
-        </w:rPr>
-        <w:t>,</w:t>
-      </w:r>
-      <w:r>
-        <w:rPr>
-          <w:color w:val="0070C0"/>
-        </w:rPr>
-        <w:t xml:space="preserve"> month-by-month or year-by-year. </w:t>
+        <w:t>For each of these</w:t>
+      </w:r>
+      <w:r>
+        <w:rPr>
+          <w:color w:val="0070C0"/>
+        </w:rPr>
+        <w:t xml:space="preserve"> intervals</w:t>
+      </w:r>
+      <w:r>
+        <w:rPr>
+          <w:color w:val="0070C0"/>
+        </w:rPr>
+        <w:t>, I performed a group-by operation to classify spreads into ‘bins’ of the chosen interval length</w:t>
+      </w:r>
+      <w:r>
+        <w:rPr>
+          <w:color w:val="0070C0"/>
+        </w:rPr>
+        <w:t xml:space="preserve">, then took the mean for each ‘bin’. </w:t>
+      </w:r>
+      <w:r>
+        <w:rPr>
+          <w:color w:val="0070C0"/>
+        </w:rPr>
+        <w:t xml:space="preserve">I repeated </w:t>
+      </w:r>
+      <w:r>
+        <w:rPr>
+          <w:color w:val="0070C0"/>
+        </w:rPr>
+        <w:t>a similar</w:t>
+      </w:r>
+      <w:r>
+        <w:rPr>
+          <w:color w:val="0070C0"/>
+        </w:rPr>
+        <w:t xml:space="preserve"> process for </w:t>
+      </w:r>
+      <w:r>
+        <w:rPr>
+          <w:color w:val="0070C0"/>
+        </w:rPr>
+        <w:t>volumes and</w:t>
+      </w:r>
+      <w:r>
+        <w:rPr>
+          <w:color w:val="0070C0"/>
+        </w:rPr>
+        <w:t xml:space="preserve"> normalized </w:t>
+      </w:r>
+      <w:r>
+        <w:rPr>
+          <w:color w:val="0070C0"/>
+        </w:rPr>
+        <w:t>the bins’ sums</w:t>
+      </w:r>
+      <w:r>
+        <w:rPr>
+          <w:color w:val="0070C0"/>
+        </w:rPr>
+        <w:t xml:space="preserve"> to a percentage of the total trading day volume for </w:t>
+      </w:r>
+      <w:r>
+        <w:rPr>
+          <w:color w:val="0070C0"/>
+        </w:rPr>
+        <w:t>readability and unit consistency, as total volumes at times of the day across years was less useful</w:t>
+      </w:r>
+      <w:r>
+        <w:rPr>
+          <w:color w:val="0070C0"/>
+        </w:rPr>
+        <w:t xml:space="preserve">. </w:t>
+      </w:r>
+      <w:r>
+        <w:rPr>
+          <w:color w:val="0070C0"/>
+        </w:rPr>
+        <w:t>Plots were generated from the outputs</w:t>
+      </w:r>
+      <w:r>
+        <w:rPr>
+          <w:color w:val="0070C0"/>
+        </w:rPr>
+        <w:t xml:space="preserve"> measuring spread over the course of the trading day, volume over the course of the trading day, and correlation between volume and spread</w:t>
+      </w:r>
+      <w:r>
+        <w:rPr>
+          <w:color w:val="0070C0"/>
+        </w:rPr>
+        <w:t>.</w:t>
       </w:r>
     </w:p>
     <w:p>
@@ -2199,32 +2798,100 @@
         <w:rPr>
           <w:color w:val="0070C0"/>
         </w:rPr>
-        <w:t xml:space="preserve">[insert table here for head of </w:t>
-      </w:r>
-      <w:proofErr w:type="spellStart"/>
-      <w:r>
-        <w:rPr>
-          <w:color w:val="0070C0"/>
-        </w:rPr>
-        <w:t>dataframe</w:t>
-      </w:r>
-      <w:proofErr w:type="spellEnd"/>
-      <w:r>
-        <w:rPr>
-          <w:color w:val="0070C0"/>
-        </w:rPr>
-        <w:t>]</w:t>
+        <w:t>Finally, I checked variance based on tertiary factors, such as year and month</w:t>
+      </w:r>
+      <w:r>
+        <w:rPr>
+          <w:color w:val="0070C0"/>
+        </w:rPr>
+        <w:t>, to see if seasonality affected spreads</w:t>
+      </w:r>
+      <w:r>
+        <w:rPr>
+          <w:color w:val="0070C0"/>
+        </w:rPr>
+        <w:t xml:space="preserve">. I performed a 2-level group-by operation on the tertiary factor and a chosen interval, </w:t>
+      </w:r>
+      <w:r>
+        <w:rPr>
+          <w:color w:val="0070C0"/>
+        </w:rPr>
+        <w:t>like</w:t>
+      </w:r>
+      <w:r>
+        <w:rPr>
+          <w:color w:val="0070C0"/>
+        </w:rPr>
+        <w:t xml:space="preserve"> before. From this, a grouped </w:t>
+      </w:r>
+      <w:r>
+        <w:rPr>
+          <w:color w:val="0070C0"/>
+        </w:rPr>
+        <w:t>bar chart</w:t>
+      </w:r>
+      <w:r>
+        <w:rPr>
+          <w:color w:val="0070C0"/>
+        </w:rPr>
+        <w:t xml:space="preserve"> was generated that showed changes in intraday spreads</w:t>
+      </w:r>
+      <w:r>
+        <w:rPr>
+          <w:color w:val="0070C0"/>
+        </w:rPr>
+        <w:t>,</w:t>
+      </w:r>
+      <w:r>
+        <w:rPr>
+          <w:color w:val="0070C0"/>
+        </w:rPr>
+        <w:t xml:space="preserve"> month-by-month or year-by-year. </w:t>
       </w:r>
     </w:p>
     <w:p>
       <w:pPr>
+        <w:rPr>
+          <w:color w:val="0070C0"/>
+        </w:rPr>
+      </w:pPr>
+      <w:r>
+        <w:rPr>
+          <w:color w:val="0070C0"/>
+        </w:rPr>
+        <w:t>[insert table here for head of dataframe]</w:t>
+      </w:r>
+    </w:p>
+    <w:p>
+      <w:pPr>
         <w:pStyle w:val="Heading1"/>
       </w:pPr>
-      <w:bookmarkStart w:id="7" w:name="_Toc88580367"/>
+      <w:bookmarkStart w:id="12" w:name="_Toc121214973"/>
       <w:r>
         <w:t>Results</w:t>
       </w:r>
-      <w:bookmarkEnd w:id="7"/>
+      <w:bookmarkEnd w:id="12"/>
+    </w:p>
+    <w:p>
+      <w:pPr>
+        <w:pStyle w:val="Heading2"/>
+      </w:pPr>
+      <w:r>
+        <w:rPr>
+          <w:noProof/>
+        </w:rPr>
+        <w:pict w14:anchorId="54AA9774">
+          <v:rect id="Ink 11" o:spid="_x0000_s2050" style="position:absolute;margin-left:20.85pt;margin-top:9.6pt;width:2.55pt;height:2.05pt;z-index:251659264;visibility:visible;mso-wrap-style:square;mso-wrap-distance-left:9pt;mso-wrap-distance-top:0;mso-wrap-distance-right:9pt;mso-wrap-distance-bottom:0;mso-position-horizontal:absolute;mso-position-horizontal-relative:text;mso-position-vertical:absolute;mso-position-vertical-relative:text" coordsize="40,23" filled="f" strokeweight=".5mm">
+            <v:stroke endcap="round"/>
+            <v:path shadowok="f" o:extrusionok="f" fillok="f" insetpenok="f"/>
+            <o:lock v:ext="edit" rotation="t" text="t"/>
+            <o:ink i="AKMBHQIMCAEQWM9UiuaXxU+PBvi60uGbIgMGSBBFMkYyBQU4PT4LZBk3MgqBx///D4DH//8PMwqB&#10;x///D4DH//8POAkA/v8DAAAAAAA9CADQBQMAAHpEPggAtAEDAAB6RApDEIL8Hfh+Z4zJWUCC8exE&#10;lZcuAIfyDheNLHl4d/cl/xD/FHx7YO8MnZfp3CY8b7zZwIIAAIIAAAoAESDgfK2nhwnZAQ==&#10;" annotation="t"/>
+          </v:rect>
+        </w:pict>
+      </w:r>
+      <w:r>
+        <w:t>Template</w:t>
+      </w:r>
     </w:p>
     <w:p>
       <w:r>
@@ -2352,9 +3019,9 @@
       <w:pPr>
         <w:pStyle w:val="Caption"/>
       </w:pPr>
-      <w:bookmarkStart w:id="8" w:name="_Ref88579265"/>
-      <w:bookmarkStart w:id="9" w:name="_Ref88579231"/>
-      <w:bookmarkStart w:id="10" w:name="_Toc120787512"/>
+      <w:bookmarkStart w:id="13" w:name="_Ref88579265"/>
+      <w:bookmarkStart w:id="14" w:name="_Ref88579231"/>
+      <w:bookmarkStart w:id="15" w:name="_Toc120787512"/>
       <w:r>
         <w:t xml:space="preserve">Table </w:t>
       </w:r>
@@ -2366,12 +3033,12 @@
           <w:t>1</w:t>
         </w:r>
       </w:fldSimple>
-      <w:bookmarkEnd w:id="8"/>
+      <w:bookmarkEnd w:id="13"/>
       <w:r>
         <w:t>. Big 10 Football Standings November 23, 2021</w:t>
       </w:r>
-      <w:bookmarkEnd w:id="9"/>
-      <w:bookmarkEnd w:id="10"/>
+      <w:bookmarkEnd w:id="14"/>
+      <w:bookmarkEnd w:id="15"/>
     </w:p>
     <w:tbl>
       <w:tblPr>
@@ -2624,7 +3291,6 @@
               <w:pStyle w:val="Tabletext"/>
             </w:pPr>
             <w:r>
-              <w:lastRenderedPageBreak/>
               <w:t>Michigan</w:t>
             </w:r>
           </w:p>
@@ -3664,9 +4330,9 @@
       <w:pPr>
         <w:pStyle w:val="Caption"/>
       </w:pPr>
-      <w:bookmarkStart w:id="11" w:name="_Ref88579904"/>
-      <w:bookmarkStart w:id="12" w:name="_Ref88579889"/>
-      <w:bookmarkStart w:id="13" w:name="_Toc88580372"/>
+      <w:bookmarkStart w:id="16" w:name="_Ref88579904"/>
+      <w:bookmarkStart w:id="17" w:name="_Ref88579889"/>
+      <w:bookmarkStart w:id="18" w:name="_Toc88580372"/>
       <w:r>
         <w:t xml:space="preserve">Figure </w:t>
       </w:r>
@@ -3678,17 +4344,17 @@
           <w:t>1</w:t>
         </w:r>
       </w:fldSimple>
-      <w:bookmarkEnd w:id="11"/>
+      <w:bookmarkEnd w:id="16"/>
       <w:r>
         <w:t xml:space="preserve">. </w:t>
       </w:r>
-      <w:bookmarkStart w:id="14" w:name="_Ref88579919"/>
+      <w:bookmarkStart w:id="19" w:name="_Ref88579919"/>
       <w:r>
         <w:t>Percentage change from a year ago in the U.S. Consumer Price Index for all urban consumers: All items in U.S. City Average, seasonally-adjusted</w:t>
       </w:r>
-      <w:bookmarkEnd w:id="12"/>
-      <w:bookmarkEnd w:id="13"/>
-      <w:bookmarkEnd w:id="14"/>
+      <w:bookmarkEnd w:id="17"/>
+      <w:bookmarkEnd w:id="18"/>
+      <w:bookmarkEnd w:id="19"/>
     </w:p>
     <w:p>
       <w:r>
@@ -3740,12 +4406,14 @@
           <w:color w:val="0070C0"/>
         </w:rPr>
       </w:pPr>
+      <w:bookmarkStart w:id="20" w:name="_Toc121214974"/>
       <w:r>
         <w:rPr>
           <w:color w:val="0070C0"/>
         </w:rPr>
         <w:t>Objective and Hypothesis</w:t>
       </w:r>
+      <w:bookmarkEnd w:id="20"/>
     </w:p>
     <w:p>
       <w:pPr>
@@ -3810,13 +4478,14 @@
           <w:color w:val="0070C0"/>
         </w:rPr>
       </w:pPr>
-      <w:r>
-        <w:rPr>
-          <w:color w:val="0070C0"/>
-        </w:rPr>
-        <w:lastRenderedPageBreak/>
+      <w:bookmarkStart w:id="21" w:name="_Toc121214975"/>
+      <w:r>
+        <w:rPr>
+          <w:color w:val="0070C0"/>
+        </w:rPr>
         <w:t>Data Insights</w:t>
       </w:r>
+      <w:bookmarkEnd w:id="21"/>
     </w:p>
     <w:p>
       <w:pPr>
@@ -3859,7 +4528,14 @@
         <w:rPr>
           <w:color w:val="0070C0"/>
         </w:rPr>
-        <w:t xml:space="preserve">The half hours after market open and before market close together account for over 26% of the daily volume. </w:t>
+        <w:t xml:space="preserve">The </w:t>
+      </w:r>
+      <w:r>
+        <w:rPr>
+          <w:color w:val="0070C0"/>
+        </w:rPr>
+        <w:lastRenderedPageBreak/>
+        <w:t xml:space="preserve">half hours after market open and before market close together account for over 26% of the daily volume. </w:t>
       </w:r>
     </w:p>
     <w:p>
@@ -4018,16 +4694,15 @@
     </w:p>
     <w:p>
       <w:pPr>
-        <w:pStyle w:val="Heading2"/>
-        <w:rPr>
-          <w:color w:val="0070C0"/>
-        </w:rPr>
-      </w:pPr>
-      <w:r>
-        <w:rPr>
-          <w:color w:val="0070C0"/>
-        </w:rPr>
-        <w:t>Statistical Significance</w:t>
+        <w:rPr>
+          <w:color w:val="0070C0"/>
+        </w:rPr>
+      </w:pPr>
+      <w:r>
+        <w:rPr>
+          <w:color w:val="0070C0"/>
+        </w:rPr>
+        <w:t xml:space="preserve">Under the assumption that prices follow a lognormal distribution???, I calculated the daily volatility of the ETF by calculating the natural logarithm of daily changes, grouping by month, and scaling to monthly and yearly volatilities. The results are illustrated in Figure XXX along with daily spreads. There appears to be a slight correlation between general spread levels and volatility: for example, in the year graph… </w:t>
       </w:r>
     </w:p>
     <w:p>
@@ -4036,6 +4711,44 @@
           <w:color w:val="0070C0"/>
         </w:rPr>
       </w:pPr>
+      <w:r>
+        <w:rPr>
+          <w:color w:val="0070C0"/>
+        </w:rPr>
+        <w:t xml:space="preserve">One would expect that higher volatilities would correlate with higher spreads because dramatic price swings should cause an </w:t>
+      </w:r>
+      <w:r>
+        <w:rPr>
+          <w:color w:val="0070C0"/>
+        </w:rPr>
+        <w:t xml:space="preserve">… </w:t>
+      </w:r>
+      <w:r>
+        <w:rPr>
+          <w:b/>
+          <w:bCs/>
+          <w:color w:val="0070C0"/>
+        </w:rPr>
+        <w:t>Volatility usually increases during periods of rapid market decline or advancement</w:t>
+      </w:r>
+      <w:r>
+        <w:rPr>
+          <w:color w:val="0070C0"/>
+        </w:rPr>
+        <w:t>. At these times, the bid-ask spread is much wider because market makers want to take advantage of—and profit from—it</w:t>
+      </w:r>
+      <w:r>
+        <w:rPr>
+          <w:color w:val="0070C0"/>
+        </w:rPr>
+        <w:t xml:space="preserve"> (Investopedia)</w:t>
+      </w:r>
+      <w:r>
+        <w:rPr>
+          <w:color w:val="0070C0"/>
+        </w:rPr>
+        <w:t xml:space="preserve"> </w:t>
+      </w:r>
     </w:p>
     <w:p>
       <w:pPr>
@@ -4044,12 +4757,14 @@
           <w:color w:val="0070C0"/>
         </w:rPr>
       </w:pPr>
-      <w:r>
-        <w:rPr>
-          <w:color w:val="0070C0"/>
-        </w:rPr>
-        <w:t>Application</w:t>
-      </w:r>
+      <w:bookmarkStart w:id="22" w:name="_Toc121214976"/>
+      <w:r>
+        <w:rPr>
+          <w:color w:val="0070C0"/>
+        </w:rPr>
+        <w:t>Statistical Significance</w:t>
+      </w:r>
+      <w:bookmarkEnd w:id="22"/>
     </w:p>
     <w:p>
       <w:pPr>
@@ -4057,29 +4772,79 @@
           <w:color w:val="0070C0"/>
         </w:rPr>
       </w:pPr>
-      <w:r>
-        <w:rPr>
-          <w:color w:val="0070C0"/>
-        </w:rPr>
-        <w:t>Jason’s example of a managed mutual fund receiving fees and goal of beating index by some %. If a fund rebalanced their portfolio fully, multiple times a year, even a fraction of a percent difference in spread can add up quickly.</w:t>
-      </w:r>
     </w:p>
     <w:p>
       <w:pPr>
-        <w:pStyle w:val="Heading1"/>
-      </w:pPr>
-      <w:bookmarkStart w:id="15" w:name="_Toc88580368"/>
-      <w:r>
-        <w:t>Conclusion</w:t>
-      </w:r>
-      <w:bookmarkStart w:id="16" w:name="_Ref47980644"/>
-      <w:bookmarkEnd w:id="15"/>
+        <w:pStyle w:val="Heading2"/>
+        <w:rPr>
+          <w:color w:val="0070C0"/>
+        </w:rPr>
+      </w:pPr>
+      <w:bookmarkStart w:id="23" w:name="_Toc121214977"/>
+      <w:r>
+        <w:rPr>
+          <w:color w:val="0070C0"/>
+        </w:rPr>
+        <w:t>Application</w:t>
+      </w:r>
+      <w:bookmarkEnd w:id="23"/>
     </w:p>
     <w:p>
+      <w:pPr>
+        <w:rPr>
+          <w:color w:val="0070C0"/>
+        </w:rPr>
+      </w:pPr>
+      <w:r>
+        <w:rPr>
+          <w:color w:val="0070C0"/>
+        </w:rPr>
+        <w:t>Jason’s example of a managed mutual fund receiving fees and goal of beating index by some %. If a fund rebalanced their portfolio fully, multiple times a year, even a fraction of a percent difference in spread can add up quickly.</w:t>
+      </w:r>
+    </w:p>
+    <w:p>
+      <w:pPr>
+        <w:rPr>
+          <w:color w:val="0070C0"/>
+        </w:rPr>
+      </w:pPr>
+    </w:p>
+    <w:p>
+      <w:pPr>
+        <w:rPr>
+          <w:color w:val="0070C0"/>
+        </w:rPr>
+      </w:pPr>
+      <w:r>
+        <w:rPr>
+          <w:color w:val="0070C0"/>
+        </w:rPr>
+        <w:t>DELETE</w:t>
+      </w:r>
+    </w:p>
+    <w:p>
+      <w:pPr>
+        <w:rPr>
+          <w:color w:val="0070C0"/>
+        </w:rPr>
+      </w:pPr>
+    </w:p>
+    <w:p>
+      <w:pPr>
+        <w:pStyle w:val="Heading1"/>
+      </w:pPr>
+      <w:bookmarkStart w:id="24" w:name="_Toc121214978"/>
+      <w:r>
+        <w:t>Conclusion</w:t>
+      </w:r>
+      <w:bookmarkStart w:id="25" w:name="_Ref47980644"/>
+      <w:bookmarkEnd w:id="24"/>
+    </w:p>
+    <w:p>
       <w:r>
         <w:t>Reach your conclusion in this section. Given that you only have five pages, this section will be short.</w:t>
       </w:r>
-      <w:bookmarkEnd w:id="16"/>
+      <w:bookmarkEnd w:id="25"/>
     </w:p>
     <w:sectPr>
       <w:headerReference w:type="default" r:id="rId12"/>
@@ -4240,7 +5005,7 @@
               <wp:lineTo x="0" y="0"/>
             </wp:wrapPolygon>
           </wp:wrapTight>
-          <wp:docPr id="3" name="Picture 3"/>
+          <wp:docPr id="9" name="Picture 9"/>
           <wp:cNvGraphicFramePr>
             <a:graphicFrameLocks xmlns:a="http://schemas.openxmlformats.org/drawingml/2006/main" noChangeAspect="1"/>
           </wp:cNvGraphicFramePr>
@@ -4331,7 +5096,7 @@
         <wp:inline distT="0" distB="0" distL="0" distR="0" wp14:anchorId="2C818140" wp14:editId="0F7BB5D7">
           <wp:extent cx="1760084" cy="410686"/>
           <wp:effectExtent l="0" t="0" r="0" b="8890"/>
-          <wp:docPr id="4" name="Picture 4" descr="A picture containing drawing&#10;&#10;Description automatically generated"/>
+          <wp:docPr id="10" name="Picture 10" descr="A picture containing drawing&#10;&#10;Description automatically generated"/>
           <wp:cNvGraphicFramePr>
             <a:graphicFrameLocks xmlns:a="http://schemas.openxmlformats.org/drawingml/2006/main" noChangeAspect="1"/>
           </wp:cNvGraphicFramePr>
@@ -8955,6 +9720,7 @@
     <w:rsid w:val="005E70B2"/>
     <w:rsid w:val="007B479C"/>
     <w:rsid w:val="008021D2"/>
+    <w:rsid w:val="0085493C"/>
     <w:rsid w:val="008C5AAD"/>
     <w:rsid w:val="009715BC"/>
     <w:rsid w:val="00A425EB"/>

</xml_diff>

<commit_message>
completed project and made code object oriented
</commit_message>
<xml_diff>
--- a/FIN 342 project.docx
+++ b/FIN 342 project.docx
@@ -41,31 +41,59 @@
     </w:sdt>
     <w:p>
       <w:r>
-        <w:t xml:space="preserve">[Insert an abstract here. </w:t>
-      </w:r>
-      <w:r>
-        <w:t>Summarize</w:t>
-      </w:r>
-      <w:r>
-        <w:t xml:space="preserve"> your project in </w:t>
-      </w:r>
-      <w:r>
-        <w:t>4</w:t>
-      </w:r>
-      <w:r>
-        <w:t>00 words or less. It should fit on this page.</w:t>
-      </w:r>
-      <w:r>
-        <w:t xml:space="preserve"> Put your name, email, phone number and date below the </w:t>
-      </w:r>
-      <w:r>
-        <w:t>abstract</w:t>
+        <w:t>In this paper, I conduct an analysis of intraday spreads and prove the conventional wisdom that the best time of day to trade is near market open and close, is only partially true</w:t>
+      </w:r>
+      <w:r>
+        <w:t xml:space="preserve">: </w:t>
+      </w:r>
+      <w:r>
+        <w:t xml:space="preserve">spread decreases throughout the day, and </w:t>
+      </w:r>
+      <w:r>
+        <w:t>the best time to trade is right before market clos</w:t>
+      </w:r>
+      <w:r>
+        <w:t>e</w:t>
       </w:r>
       <w:r>
         <w:t>.</w:t>
       </w:r>
       <w:r>
-        <w:t>]</w:t>
+        <w:t xml:space="preserve"> </w:t>
+      </w:r>
+      <w:r>
+        <w:t xml:space="preserve">In doing so, traders can save </w:t>
+      </w:r>
+      <w:r>
+        <w:t xml:space="preserve">around </w:t>
+      </w:r>
+      <w:r>
+        <w:t>$1 for every $10,000 traded</w:t>
+      </w:r>
+      <w:r>
+        <w:t xml:space="preserve"> if transacting near market close rather than market open</w:t>
+      </w:r>
+      <w:r>
+        <w:t xml:space="preserve">. </w:t>
+      </w:r>
+      <w:r>
+        <w:t xml:space="preserve">I also show the widely held belief that spreads are large during times of high volatility to be true. </w:t>
+      </w:r>
+    </w:p>
+    <w:p>
+      <w:r>
+        <w:t xml:space="preserve">The premise holds that market open and close are times of high liquidity, and would therefore have smaller spreads, implying they are the ideal times to trade if the goal is to lose as little as possible to the spread ‘premium’. </w:t>
+      </w:r>
+    </w:p>
+    <w:p>
+      <w:r>
+        <w:t>This study was performed on second-timestamped quotes for a popular ETF, IVE (the iShares S&amp;P 500 Value ETF), from September 2009 to November 2022.</w:t>
+      </w:r>
+      <w:r>
+        <w:t xml:space="preserve"> I performed </w:t>
+      </w:r>
+      <w:r>
+        <w:t xml:space="preserve">grouping on the data at various intervals and calculated correlations, significance, and created a rudimentary predictive model for spread based on trading volumes. </w:t>
       </w:r>
     </w:p>
     <w:p/>
@@ -1929,7 +1957,13 @@
         <w:t xml:space="preserve">. </w:t>
       </w:r>
       <w:r>
-        <w:t>In fact, reality is almost the exact opposite – spread and volume correlate positively, meaning that, barring a few outliers, the smallest spreads are in the middle of the day when volume is lower.</w:t>
+        <w:t xml:space="preserve">In fact, reality is almost the exact opposite – spread and volume correlate positively, meaning that, barring a few outliers, the smallest spreads are in the middle </w:t>
+      </w:r>
+      <w:r>
+        <w:t xml:space="preserve">and end </w:t>
+      </w:r>
+      <w:r>
+        <w:t>of the day when volume is lower.</w:t>
       </w:r>
     </w:p>
     <w:p>
@@ -2240,10 +2274,7 @@
         <w:t xml:space="preserve">Under the assumption that asset values follow a lognormal distribution, </w:t>
       </w:r>
       <w:r>
-        <w:t>continuously compounded returns follow a normal distribution</w:t>
-      </w:r>
-      <w:r>
-        <w:t xml:space="preserve">, which reflects the real world. </w:t>
+        <w:t xml:space="preserve">continuously compounded returns follow a normal distribution, which reflects the real world. </w:t>
       </w:r>
       <w:r>
         <w:t xml:space="preserve">I calculated the continuously compounded return by grouping the intraday data into daily data, </w:t>
@@ -2252,10 +2283,7 @@
         <w:t>took</w:t>
       </w:r>
       <w:r>
-        <w:t xml:space="preserve"> the opening price of each trading day as the price, </w:t>
-      </w:r>
-      <w:r>
-        <w:t xml:space="preserve">and </w:t>
+        <w:t xml:space="preserve"> the opening price of each trading day as the price, and </w:t>
       </w:r>
       <w:r>
         <w:t>computed</w:t>
@@ -2267,13 +2295,7 @@
         <w:t xml:space="preserve"> ratios of prices from one day to the next</w:t>
       </w:r>
       <w:r>
-        <w:t xml:space="preserve">. </w:t>
-      </w:r>
-      <w:r>
-        <w:t>C</w:t>
-      </w:r>
-      <w:r>
-        <w:t xml:space="preserve">ontinuously compounded returns were grouped (by month/year) and the daily standard deviation of log returns was taken for each group. </w:t>
+        <w:t xml:space="preserve">. Continuously compounded returns were grouped (by month/year) and the daily standard deviation of log returns was taken for each group. </w:t>
       </w:r>
       <w:r>
         <w:t>Lastly</w:t>
@@ -2527,9 +2549,9 @@
           <w:color w:val="auto"/>
         </w:rPr>
       </w:pPr>
-      <w:bookmarkStart w:id="14" w:name="_Ref121254995"/>
-      <w:bookmarkStart w:id="15" w:name="_Ref121255000"/>
-      <w:bookmarkStart w:id="16" w:name="_Ref121255006"/>
+      <w:bookmarkStart w:id="14" w:name="_Ref121255006"/>
+      <w:bookmarkStart w:id="15" w:name="_Ref121254995"/>
+      <w:bookmarkStart w:id="16" w:name="_Ref121255000"/>
       <w:bookmarkStart w:id="17" w:name="_Toc121259115"/>
       <w:r>
         <w:rPr>
@@ -2568,15 +2590,15 @@
         </w:rPr>
         <w:fldChar w:fldCharType="end"/>
       </w:r>
+      <w:bookmarkEnd w:id="14"/>
+      <w:r>
+        <w:rPr>
+          <w:color w:val="auto"/>
+        </w:rPr>
+        <w:t xml:space="preserve">. </w:t>
+      </w:r>
+      <w:bookmarkEnd w:id="15"/>
       <w:bookmarkEnd w:id="16"/>
-      <w:r>
-        <w:rPr>
-          <w:color w:val="auto"/>
-        </w:rPr>
-        <w:t xml:space="preserve">. </w:t>
-      </w:r>
-      <w:bookmarkEnd w:id="14"/>
-      <w:bookmarkEnd w:id="15"/>
       <w:r>
         <w:rPr>
           <w:color w:val="auto"/>
@@ -2859,19 +2881,7 @@
     </w:p>
     <w:p>
       <w:r>
-        <w:t xml:space="preserve">Notably, there is a clear trend among darker colored dots </w:t>
-      </w:r>
-      <w:r>
-        <w:t>–</w:t>
-      </w:r>
-      <w:r>
-        <w:t xml:space="preserve"> all the outliers appear to be in the light green to yellow color range, or a</w:t>
-      </w:r>
-      <w:r>
-        <w:t>t the tail end of the trading day</w:t>
-      </w:r>
-      <w:r>
-        <w:t xml:space="preserve">. </w:t>
+        <w:t xml:space="preserve">Notably, there is a clear trend among darker colored dots – all the outliers appear to be in the light green to yellow color range, or at the tail end of the trading day. </w:t>
       </w:r>
       <w:r>
         <w:t xml:space="preserve">At </w:t>
@@ -3840,10 +3850,7 @@
         <w:t xml:space="preserve">. </w:t>
       </w:r>
       <w:r>
-        <w:t>The model coefficient was 0.004 with an intercept of 0.007, meaning for a</w:t>
-      </w:r>
-      <w:r>
-        <w:t xml:space="preserve"> 1% increase in share of daily volume for a particular 10-minute interval, spread is expected to increase 0.004% of the asset price. </w:t>
+        <w:t xml:space="preserve">The model coefficient was 0.004 with an intercept of 0.007, meaning for a 1% increase in share of daily volume for a particular 10-minute interval, spread is expected to increase 0.004% of the asset price. </w:t>
       </w:r>
       <w:r>
         <w:t xml:space="preserve">Larger intervals were unable to be tested because there were not enough data points (bins) to split into testing and training data. </w:t>
@@ -3934,13 +3941,7 @@
     </w:p>
     <w:p>
       <w:r>
-        <w:t xml:space="preserve">Spread is highest at market open and decreases dramatically until around 11AM, after which it levels off until market close. The spread can vary by over 0.01% of the share price over the course of a day </w:t>
-      </w:r>
-      <w:r>
-        <w:t>–</w:t>
-      </w:r>
-      <w:r>
-        <w:t xml:space="preserve"> $1 per $10,000 traded. This may not seem like a lot, but to institutional investors who trade millions or billions of dollars, the losses add up quickly. </w:t>
+        <w:t xml:space="preserve">Spread is highest at market open and decreases dramatically until around 11AM, after which it levels off until market close. The spread can vary by over 0.01% of the share price over the course of a day – $1 per $10,000 traded. This may not seem like a lot, but to institutional investors who trade millions or billions of dollars, the losses add up quickly. </w:t>
       </w:r>
     </w:p>
     <w:p>
@@ -4112,7 +4113,7 @@
         <w:noProof/>
       </w:rPr>
       <w:drawing>
-        <wp:anchor distT="0" distB="0" distL="114300" distR="114300" simplePos="0" relativeHeight="251664896" behindDoc="1" locked="0" layoutInCell="1" allowOverlap="1" wp14:anchorId="5F3C6A28" wp14:editId="1D99FAF7">
+        <wp:anchor distT="0" distB="0" distL="114300" distR="114300" simplePos="0" relativeHeight="251665408" behindDoc="0" locked="0" layoutInCell="1" allowOverlap="1" wp14:anchorId="5F3C6A28" wp14:editId="0D76B109">
           <wp:simplePos x="0" y="0"/>
           <wp:positionH relativeFrom="column">
             <wp:posOffset>4292600</wp:posOffset>
@@ -4120,18 +4121,10 @@
           <wp:positionV relativeFrom="paragraph">
             <wp:posOffset>-36195</wp:posOffset>
           </wp:positionV>
-          <wp:extent cx="1612265" cy="375920"/>
-          <wp:effectExtent l="0" t="0" r="6985" b="5080"/>
-          <wp:wrapTight wrapText="bothSides">
-            <wp:wrapPolygon edited="0">
-              <wp:start x="0" y="0"/>
-              <wp:lineTo x="0" y="20797"/>
-              <wp:lineTo x="21438" y="20797"/>
-              <wp:lineTo x="21438" y="0"/>
-              <wp:lineTo x="0" y="0"/>
-            </wp:wrapPolygon>
-          </wp:wrapTight>
-          <wp:docPr id="6" name="Picture 6"/>
+          <wp:extent cx="1685925" cy="393065"/>
+          <wp:effectExtent l="0" t="0" r="0" b="0"/>
+          <wp:wrapNone/>
+          <wp:docPr id="14" name="Picture 14"/>
           <wp:cNvGraphicFramePr>
             <a:graphicFrameLocks xmlns:a="http://schemas.openxmlformats.org/drawingml/2006/main" noChangeAspect="1"/>
           </wp:cNvGraphicFramePr>
@@ -4160,7 +4153,7 @@
                 <pic:spPr bwMode="auto">
                   <a:xfrm>
                     <a:off x="0" y="0"/>
-                    <a:ext cx="1612265" cy="375920"/>
+                    <a:ext cx="1685925" cy="393065"/>
                   </a:xfrm>
                   <a:prstGeom prst="rect">
                     <a:avLst/>
@@ -4222,7 +4215,7 @@
         <wp:inline distT="0" distB="0" distL="0" distR="0" wp14:anchorId="2C818140" wp14:editId="0F7BB5D7">
           <wp:extent cx="1760084" cy="410686"/>
           <wp:effectExtent l="0" t="0" r="0" b="8890"/>
-          <wp:docPr id="7" name="Picture 7" descr="A picture containing drawing&#10;&#10;Description automatically generated"/>
+          <wp:docPr id="15" name="Picture 15" descr="A picture containing drawing&#10;&#10;Description automatically generated"/>
           <wp:cNvGraphicFramePr>
             <a:graphicFrameLocks xmlns:a="http://schemas.openxmlformats.org/drawingml/2006/main" noChangeAspect="1"/>
           </wp:cNvGraphicFramePr>
@@ -7701,6 +7694,7 @@
   <w:style w:type="character" w:default="1" w:styleId="DefaultParagraphFont">
     <w:name w:val="Default Paragraph Font"/>
     <w:uiPriority w:val="1"/>
+    <w:semiHidden/>
     <w:unhideWhenUsed/>
   </w:style>
   <w:style w:type="table" w:default="1" w:styleId="TableNormal">
@@ -9166,6 +9160,7 @@
     <w:rsid w:val="008C5AAD"/>
     <w:rsid w:val="009715BC"/>
     <w:rsid w:val="00A425EB"/>
+    <w:rsid w:val="00B32D2F"/>
     <w:rsid w:val="00B83AB3"/>
     <w:rsid w:val="00C02A98"/>
     <w:rsid w:val="00D83166"/>

</xml_diff>